<commit_message>
Segundo avance del doc
</commit_message>
<xml_diff>
--- a/Estadia.docx
+++ b/Estadia.docx
@@ -4,7 +4,7 @@
   <w:body>
     <w:p>
       <w:r>
-        <w:t xml:space="preserve">El componente </w:t>
+        <w:t xml:space="preserve">La página </w:t>
       </w:r>
       <w:proofErr w:type="spellStart"/>
       <w:r>
@@ -24,6 +24,7 @@
         <w:t xml:space="preserve">Cuando el usuario envía el formulario, se invoca la función </w:t>
       </w:r>
       <w:proofErr w:type="spellStart"/>
+      <w:proofErr w:type="gramStart"/>
       <w:r>
         <w:rPr>
           <w:b/>
@@ -37,7 +38,15 @@
           <w:b/>
           <w:bCs/>
         </w:rPr>
-        <w:t xml:space="preserve">(). </w:t>
+        <w:t>(</w:t>
+      </w:r>
+      <w:proofErr w:type="gramEnd"/>
+      <w:r>
+        <w:rPr>
+          <w:b/>
+          <w:bCs/>
+        </w:rPr>
+        <w:t xml:space="preserve">). </w:t>
       </w:r>
       <w:r>
         <w:t xml:space="preserve">Esta función verifica si el formulario es válido y, de ser así, realiza una solicitud de inicio de sesión a través del servicio </w:t>
@@ -62,6 +71,7 @@
         <w:t xml:space="preserve"> Si la autenticación es exitosa, se obtiene la información del usuario mediante la función </w:t>
       </w:r>
       <w:proofErr w:type="spellStart"/>
+      <w:proofErr w:type="gramStart"/>
       <w:r>
         <w:rPr>
           <w:b/>
@@ -75,7 +85,15 @@
           <w:b/>
           <w:bCs/>
         </w:rPr>
-        <w:t>()</w:t>
+        <w:t>(</w:t>
+      </w:r>
+      <w:proofErr w:type="gramEnd"/>
+      <w:r>
+        <w:rPr>
+          <w:b/>
+          <w:bCs/>
+        </w:rPr>
+        <w:t>)</w:t>
       </w:r>
       <w:r>
         <w:t>, la cual consulta la base de datos de</w:t>
@@ -141,6 +159,7 @@
         <w:t xml:space="preserve">. En este caso, el método </w:t>
       </w:r>
       <w:proofErr w:type="spellStart"/>
+      <w:proofErr w:type="gramStart"/>
       <w:r>
         <w:rPr>
           <w:b/>
@@ -154,7 +173,15 @@
           <w:b/>
           <w:bCs/>
         </w:rPr>
-        <w:t>()</w:t>
+        <w:t>(</w:t>
+      </w:r>
+      <w:proofErr w:type="gramEnd"/>
+      <w:r>
+        <w:rPr>
+          <w:b/>
+          <w:bCs/>
+        </w:rPr>
+        <w:t>)</w:t>
       </w:r>
       <w:r>
         <w:t xml:space="preserve"> se utiliza para mostrar un indicador de carga en la interfaz del usuario, con el fin de informar que la aplicación está trabajando en segundo plano.</w:t>
@@ -165,6 +192,7 @@
         <w:t xml:space="preserve">Luego, está el método </w:t>
       </w:r>
       <w:proofErr w:type="spellStart"/>
+      <w:proofErr w:type="gramStart"/>
       <w:r>
         <w:rPr>
           <w:b/>
@@ -178,7 +206,15 @@
           <w:b/>
           <w:bCs/>
         </w:rPr>
-        <w:t>()</w:t>
+        <w:t>(</w:t>
+      </w:r>
+      <w:proofErr w:type="gramEnd"/>
+      <w:r>
+        <w:rPr>
+          <w:b/>
+          <w:bCs/>
+        </w:rPr>
+        <w:t>)</w:t>
       </w:r>
       <w:r>
         <w:t>, el cual se emplea para mostrar un mensaje emergente en la interfaz con el propósito de notificar al usuario sobre algún evento o acción, como un mensaje de éxito, error o advertencia.</w:t>
@@ -247,6 +283,7 @@
         <w:t xml:space="preserve">, el método </w:t>
       </w:r>
       <w:proofErr w:type="spellStart"/>
+      <w:proofErr w:type="gramStart"/>
       <w:r>
         <w:rPr>
           <w:b/>
@@ -260,7 +297,15 @@
           <w:b/>
           <w:bCs/>
         </w:rPr>
-        <w:t>()</w:t>
+        <w:t>(</w:t>
+      </w:r>
+      <w:proofErr w:type="gramEnd"/>
+      <w:r>
+        <w:rPr>
+          <w:b/>
+          <w:bCs/>
+        </w:rPr>
+        <w:t>)</w:t>
       </w:r>
       <w:r>
         <w:t xml:space="preserve"> se empleará para obtener información específica desde </w:t>
@@ -332,7 +377,7 @@
                     <pic:cNvPicPr/>
                   </pic:nvPicPr>
                   <pic:blipFill rotWithShape="1">
-                    <a:blip r:embed="rId4" cstate="print">
+                    <a:blip r:embed="rId6" cstate="print">
                       <a:extLst>
                         <a:ext uri="{28A0092B-C50C-407E-A947-70E740481C1C}">
                           <a14:useLocalDpi xmlns:a14="http://schemas.microsoft.com/office/drawing/2010/main" val="0"/>
@@ -399,7 +444,7 @@
                     <pic:cNvPicPr/>
                   </pic:nvPicPr>
                   <pic:blipFill rotWithShape="1">
-                    <a:blip r:embed="rId5" cstate="print">
+                    <a:blip r:embed="rId7" cstate="print">
                       <a:extLst>
                         <a:ext uri="{28A0092B-C50C-407E-A947-70E740481C1C}">
                           <a14:useLocalDpi xmlns:a14="http://schemas.microsoft.com/office/drawing/2010/main" val="0"/>
@@ -466,7 +511,7 @@
                     <pic:cNvPicPr/>
                   </pic:nvPicPr>
                   <pic:blipFill rotWithShape="1">
-                    <a:blip r:embed="rId6" cstate="print">
+                    <a:blip r:embed="rId8" cstate="print">
                       <a:extLst>
                         <a:ext uri="{28A0092B-C50C-407E-A947-70E740481C1C}">
                           <a14:useLocalDpi xmlns:a14="http://schemas.microsoft.com/office/drawing/2010/main" val="0"/>
@@ -533,7 +578,7 @@
                     <pic:cNvPicPr/>
                   </pic:nvPicPr>
                   <pic:blipFill rotWithShape="1">
-                    <a:blip r:embed="rId7" cstate="print">
+                    <a:blip r:embed="rId9" cstate="print">
                       <a:extLst>
                         <a:ext uri="{28A0092B-C50C-407E-A947-70E740481C1C}">
                           <a14:useLocalDpi xmlns:a14="http://schemas.microsoft.com/office/drawing/2010/main" val="0"/>
@@ -592,7 +637,7 @@
                     <pic:cNvPicPr/>
                   </pic:nvPicPr>
                   <pic:blipFill rotWithShape="1">
-                    <a:blip r:embed="rId8" cstate="print">
+                    <a:blip r:embed="rId10" cstate="print">
                       <a:extLst>
                         <a:ext uri="{28A0092B-C50C-407E-A947-70E740481C1C}">
                           <a14:useLocalDpi xmlns:a14="http://schemas.microsoft.com/office/drawing/2010/main" val="0"/>
@@ -658,7 +703,7 @@
                     <pic:cNvPicPr/>
                   </pic:nvPicPr>
                   <pic:blipFill>
-                    <a:blip r:embed="rId9"/>
+                    <a:blip r:embed="rId11"/>
                     <a:stretch>
                       <a:fillRect/>
                     </a:stretch>
@@ -802,7 +847,13 @@
           <w:noProof/>
         </w:rPr>
         <w:lastRenderedPageBreak/>
-        <w:t>El componente SignUpUserPage es una página de registro diseñada para permitir a los administradores crear nuevos usuarios. Este componente resulta útil en escenarios donde un administrador o un usuario con permisos especiales necesita registrar a otros usuarios manualmente.</w:t>
+        <w:t xml:space="preserve">La página </w:t>
+      </w:r>
+      <w:r>
+        <w:rPr>
+          <w:noProof/>
+        </w:rPr>
+        <w:t>SignUpUserPage es una página de registro diseñada para permitir a los administradores crear nuevos usuarios. Este componente resulta útil en escenarios donde un administrador o un usuario con permisos especiales necesita registrar a otros usuarios manualmente.</w:t>
       </w:r>
     </w:p>
     <w:p>
@@ -853,7 +904,7 @@
                     <pic:cNvPicPr/>
                   </pic:nvPicPr>
                   <pic:blipFill rotWithShape="1">
-                    <a:blip r:embed="rId10" cstate="print">
+                    <a:blip r:embed="rId12" cstate="print">
                       <a:extLst>
                         <a:ext uri="{28A0092B-C50C-407E-A947-70E740481C1C}">
                           <a14:useLocalDpi xmlns:a14="http://schemas.microsoft.com/office/drawing/2010/main" val="0"/>
@@ -920,7 +971,7 @@
                     <pic:cNvPicPr/>
                   </pic:nvPicPr>
                   <pic:blipFill rotWithShape="1">
-                    <a:blip r:embed="rId11" cstate="print">
+                    <a:blip r:embed="rId13" cstate="print">
                       <a:extLst>
                         <a:ext uri="{28A0092B-C50C-407E-A947-70E740481C1C}">
                           <a14:useLocalDpi xmlns:a14="http://schemas.microsoft.com/office/drawing/2010/main" val="0"/>
@@ -1009,7 +1060,7 @@
                     <pic:cNvPicPr/>
                   </pic:nvPicPr>
                   <pic:blipFill rotWithShape="1">
-                    <a:blip r:embed="rId12" cstate="print">
+                    <a:blip r:embed="rId14" cstate="print">
                       <a:extLst>
                         <a:ext uri="{28A0092B-C50C-407E-A947-70E740481C1C}">
                           <a14:useLocalDpi xmlns:a14="http://schemas.microsoft.com/office/drawing/2010/main" val="0"/>
@@ -1084,7 +1135,7 @@
                     <pic:cNvPicPr/>
                   </pic:nvPicPr>
                   <pic:blipFill>
-                    <a:blip r:embed="rId13" cstate="print">
+                    <a:blip r:embed="rId15" cstate="print">
                       <a:extLst>
                         <a:ext uri="{28A0092B-C50C-407E-A947-70E740481C1C}">
                           <a14:useLocalDpi xmlns:a14="http://schemas.microsoft.com/office/drawing/2010/main" val="0"/>
@@ -1144,7 +1195,7 @@
                     <pic:cNvPicPr/>
                   </pic:nvPicPr>
                   <pic:blipFill rotWithShape="1">
-                    <a:blip r:embed="rId14" cstate="print">
+                    <a:blip r:embed="rId16" cstate="print">
                       <a:extLst>
                         <a:ext uri="{28A0092B-C50C-407E-A947-70E740481C1C}">
                           <a14:useLocalDpi xmlns:a14="http://schemas.microsoft.com/office/drawing/2010/main" val="0"/>
@@ -1221,50 +1272,64 @@
       </w:pPr>
       <w:r>
         <w:lastRenderedPageBreak/>
-        <w:t xml:space="preserve">El componente de HomePage </w:t>
-      </w:r>
-      <w:r>
-        <w:t xml:space="preserve">es la </w:t>
-      </w:r>
-      <w:r>
-        <w:t>página</w:t>
-      </w:r>
-      <w:r>
-        <w:t xml:space="preserve"> principal de la aplicación en donde aquí se majea la </w:t>
-      </w:r>
-      <w:r>
-        <w:t xml:space="preserve">lógica para </w:t>
-      </w:r>
-      <w:r>
-        <w:t xml:space="preserve">tener estadísticas </w:t>
-      </w:r>
-      <w:r>
-        <w:t xml:space="preserve">de postulantes como el total de candidatos, postulantes aprobados, en </w:t>
-      </w:r>
-      <w:proofErr w:type="spellStart"/>
-      <w:r>
-        <w:t>estrevista</w:t>
-      </w:r>
-      <w:proofErr w:type="spellEnd"/>
-      <w:r>
+        <w:t xml:space="preserve">La página </w:t>
+      </w:r>
+      <w:proofErr w:type="spellStart"/>
+      <w:r>
+        <w:rPr>
+          <w:b/>
+          <w:bCs/>
+        </w:rPr>
+        <w:t>HomePage</w:t>
+      </w:r>
+      <w:proofErr w:type="spellEnd"/>
+      <w:r>
+        <w:rPr>
+          <w:b/>
+          <w:bCs/>
+        </w:rPr>
         <w:t xml:space="preserve"> </w:t>
       </w:r>
-      <w:proofErr w:type="spellStart"/>
-      <w:r>
-        <w:t>etc</w:t>
-      </w:r>
-      <w:proofErr w:type="spellEnd"/>
-      <w:r>
-        <w:t xml:space="preserve">, </w:t>
-      </w:r>
-      <w:r>
-        <w:t xml:space="preserve">en el cual aparte de eso el listado de todos y recomendaciones que hace dependiendo de el estado en el que se encuentra </w:t>
-      </w:r>
-      <w:r>
-        <w:t>el postulante</w:t>
-      </w:r>
-      <w:r>
-        <w:t xml:space="preserve">. </w:t>
+      <w:r>
+        <w:t xml:space="preserve">se encarga de gestionar y mostrar la lista de candidatos. Este componente se conecta con el servicio </w:t>
+      </w:r>
+      <w:proofErr w:type="spellStart"/>
+      <w:r>
+        <w:rPr>
+          <w:b/>
+          <w:bCs/>
+        </w:rPr>
+        <w:t>FirebaseService</w:t>
+      </w:r>
+      <w:proofErr w:type="spellEnd"/>
+      <w:r>
+        <w:rPr>
+          <w:b/>
+          <w:bCs/>
+        </w:rPr>
+        <w:t xml:space="preserve"> </w:t>
+      </w:r>
+      <w:r>
+        <w:t xml:space="preserve">para obtener los datos de los currículums almacenados en </w:t>
+      </w:r>
+      <w:proofErr w:type="spellStart"/>
+      <w:r>
+        <w:rPr>
+          <w:b/>
+          <w:bCs/>
+        </w:rPr>
+        <w:t>Firebase</w:t>
+      </w:r>
+      <w:proofErr w:type="spellEnd"/>
+      <w:r>
+        <w:rPr>
+          <w:b/>
+          <w:bCs/>
+        </w:rPr>
+        <w:t xml:space="preserve"> </w:t>
+      </w:r>
+      <w:r>
+        <w:t>y permite a los usuarios filtrar y visualizar a los candidatos según su estado (por ejemplo, Pendiente de Revisión, Aprobado, Rechazado, etc.).</w:t>
       </w:r>
     </w:p>
     <w:p>
@@ -1274,54 +1339,82 @@
         </w:tabs>
       </w:pPr>
       <w:r>
+        <w:t xml:space="preserve">Cuando la página se carga, se invoca la función </w:t>
+      </w:r>
+      <w:proofErr w:type="spellStart"/>
+      <w:proofErr w:type="gramStart"/>
+      <w:r>
+        <w:rPr>
+          <w:b/>
+          <w:bCs/>
+        </w:rPr>
+        <w:t>ngOnInit</w:t>
+      </w:r>
+      <w:proofErr w:type="spellEnd"/>
+      <w:r>
+        <w:rPr>
+          <w:b/>
+          <w:bCs/>
+        </w:rPr>
+        <w:t>(</w:t>
+      </w:r>
+      <w:proofErr w:type="gramEnd"/>
+      <w:r>
+        <w:rPr>
+          <w:b/>
+          <w:bCs/>
+        </w:rPr>
+        <w:t>)</w:t>
+      </w:r>
+      <w:r>
+        <w:t xml:space="preserve">, que realiza una solicitud a </w:t>
+      </w:r>
+      <w:proofErr w:type="spellStart"/>
+      <w:r>
+        <w:rPr>
+          <w:b/>
+          <w:bCs/>
+        </w:rPr>
+        <w:t>Firebase</w:t>
+      </w:r>
+      <w:proofErr w:type="spellEnd"/>
+      <w:r>
+        <w:rPr>
+          <w:b/>
+          <w:bCs/>
+        </w:rPr>
         <w:t xml:space="preserve"> </w:t>
       </w:r>
       <w:r>
-        <w:t xml:space="preserve">Partes importantes del código </w:t>
-      </w:r>
-      <w:r>
-        <w:t xml:space="preserve">es que en este componente utilizamos el </w:t>
-      </w:r>
-      <w:proofErr w:type="spellStart"/>
-      <w:r>
-        <w:t>ngOnInit</w:t>
-      </w:r>
-      <w:proofErr w:type="spellEnd"/>
-      <w:r>
-        <w:t xml:space="preserve"> el cual este se encarga de cargar los </w:t>
-      </w:r>
-      <w:proofErr w:type="spellStart"/>
-      <w:r>
-        <w:t>curriculums</w:t>
-      </w:r>
-      <w:proofErr w:type="spellEnd"/>
-      <w:r>
-        <w:t xml:space="preserve"> desde </w:t>
-      </w:r>
-      <w:proofErr w:type="spellStart"/>
-      <w:r>
-        <w:t>firebase</w:t>
-      </w:r>
-      <w:proofErr w:type="spellEnd"/>
-      <w:r>
-        <w:t xml:space="preserve">, otro importante es para los filtros en el cual utilizamos en </w:t>
-      </w:r>
-      <w:proofErr w:type="spellStart"/>
-      <w:r>
-        <w:t>applyFilters</w:t>
-      </w:r>
-      <w:proofErr w:type="spellEnd"/>
-      <w:r>
-        <w:t xml:space="preserve"> en el cual va a filtrar </w:t>
-      </w:r>
-      <w:r>
-        <w:t xml:space="preserve">candidatos según la </w:t>
-      </w:r>
-      <w:r>
-        <w:t>búsqueda</w:t>
-      </w:r>
-      <w:r>
-        <w:t xml:space="preserve"> y el estado relacionado</w:t>
+        <w:t xml:space="preserve">para obtener los datos de los postulantes. Una vez obtenidos, se generan recomendaciones automáticas basadas en el estado de los candidatos, proceso que se lleva a cabo mediante la función </w:t>
+      </w:r>
+      <w:proofErr w:type="spellStart"/>
+      <w:proofErr w:type="gramStart"/>
+      <w:r>
+        <w:rPr>
+          <w:b/>
+          <w:bCs/>
+        </w:rPr>
+        <w:t>generateRecommendations</w:t>
+      </w:r>
+      <w:proofErr w:type="spellEnd"/>
+      <w:r>
+        <w:rPr>
+          <w:b/>
+          <w:bCs/>
+        </w:rPr>
+        <w:t>(</w:t>
+      </w:r>
+      <w:proofErr w:type="gramEnd"/>
+      <w:r>
+        <w:rPr>
+          <w:b/>
+          <w:bCs/>
+        </w:rPr>
+        <w:t>)</w:t>
+      </w:r>
+      <w:r>
+        <w:t>.</w:t>
       </w:r>
     </w:p>
     <w:p>
@@ -1331,27 +1424,2272 @@
         </w:tabs>
       </w:pPr>
       <w:r>
-        <w:t xml:space="preserve">El componente HomePage es el encargado de gestionar y mostrar la lista de candidatos. Este componente se conecta con el servicio </w:t>
-      </w:r>
-      <w:proofErr w:type="spellStart"/>
-      <w:r>
+        <w:t xml:space="preserve">En este caso, se cuenta con aspectos importantes, como el filtrado de candidatos por nombre, carrera o estado, mediante la función </w:t>
+      </w:r>
+      <w:proofErr w:type="spellStart"/>
+      <w:proofErr w:type="gramStart"/>
+      <w:r>
+        <w:rPr>
+          <w:b/>
+          <w:bCs/>
+        </w:rPr>
+        <w:t>applyFilters</w:t>
+      </w:r>
+      <w:proofErr w:type="spellEnd"/>
+      <w:r>
+        <w:rPr>
+          <w:b/>
+          <w:bCs/>
+        </w:rPr>
+        <w:t>(</w:t>
+      </w:r>
+      <w:proofErr w:type="gramEnd"/>
+      <w:r>
+        <w:rPr>
+          <w:b/>
+          <w:bCs/>
+        </w:rPr>
+        <w:t>)</w:t>
+      </w:r>
+      <w:r>
+        <w:t xml:space="preserve">. Otra función relevante es la de recomendación automática, la cual analiza el estado de los candidatos y genera sugerencias para el reclutador a través de la función </w:t>
+      </w:r>
+      <w:proofErr w:type="spellStart"/>
+      <w:proofErr w:type="gramStart"/>
+      <w:r>
+        <w:rPr>
+          <w:b/>
+          <w:bCs/>
+        </w:rPr>
+        <w:t>generateRecommendations</w:t>
+      </w:r>
+      <w:proofErr w:type="spellEnd"/>
+      <w:r>
+        <w:rPr>
+          <w:b/>
+          <w:bCs/>
+        </w:rPr>
+        <w:t>(</w:t>
+      </w:r>
+      <w:proofErr w:type="gramEnd"/>
+      <w:r>
+        <w:rPr>
+          <w:b/>
+          <w:bCs/>
+        </w:rPr>
+        <w:t>)</w:t>
+      </w:r>
+      <w:r>
+        <w:t>.</w:t>
+      </w:r>
+    </w:p>
+    <w:p>
+      <w:pPr>
+        <w:tabs>
+          <w:tab w:val="left" w:pos="1005"/>
+        </w:tabs>
+      </w:pPr>
+      <w:r>
+        <w:t xml:space="preserve">Además, se incluye la visualización de los detalles del postulante, donde se habilita un botón que permite acceder a toda la información del candidato mediante la función </w:t>
+      </w:r>
+      <w:proofErr w:type="spellStart"/>
+      <w:proofErr w:type="gramStart"/>
+      <w:r>
+        <w:rPr>
+          <w:b/>
+          <w:bCs/>
+        </w:rPr>
+        <w:t>viewDetails</w:t>
+      </w:r>
+      <w:proofErr w:type="spellEnd"/>
+      <w:r>
+        <w:rPr>
+          <w:b/>
+          <w:bCs/>
+        </w:rPr>
+        <w:t>(</w:t>
+      </w:r>
+      <w:proofErr w:type="gramEnd"/>
+      <w:r>
+        <w:rPr>
+          <w:b/>
+          <w:bCs/>
+        </w:rPr>
+        <w:t>)</w:t>
+      </w:r>
+      <w:r>
+        <w:t>.</w:t>
+      </w:r>
+    </w:p>
+    <w:p>
+      <w:r>
+        <w:t xml:space="preserve">Para encontrar los currículums o documentos de un postulante, se utiliza una función del servicio </w:t>
+      </w:r>
+      <w:proofErr w:type="spellStart"/>
+      <w:r>
+        <w:rPr>
+          <w:b/>
+          <w:bCs/>
+        </w:rPr>
         <w:t>FirebaseService</w:t>
       </w:r>
       <w:proofErr w:type="spellEnd"/>
       <w:r>
-        <w:t xml:space="preserve"> para obtener los datos de los currículums almacenados en </w:t>
-      </w:r>
-      <w:proofErr w:type="spellStart"/>
-      <w:r>
-        <w:t>Firebase</w:t>
-      </w:r>
-      <w:proofErr w:type="spellEnd"/>
-      <w:r>
-        <w:t xml:space="preserve"> y permite a los usuarios filtrar y visualizar a los candidatos según su estado (por ejemplo, Pendiente de Revisión, Aprobado, Rechazado, etc.).</w:t>
+        <w:t xml:space="preserve"> llamada </w:t>
+      </w:r>
+      <w:proofErr w:type="spellStart"/>
+      <w:proofErr w:type="gramStart"/>
+      <w:r>
+        <w:rPr>
+          <w:b/>
+          <w:bCs/>
+        </w:rPr>
+        <w:t>getAllCurriculums</w:t>
+      </w:r>
+      <w:proofErr w:type="spellEnd"/>
+      <w:r>
+        <w:rPr>
+          <w:b/>
+          <w:bCs/>
+        </w:rPr>
+        <w:t>(</w:t>
+      </w:r>
+      <w:proofErr w:type="gramEnd"/>
+      <w:r>
+        <w:rPr>
+          <w:b/>
+          <w:bCs/>
+        </w:rPr>
+        <w:t>)</w:t>
+      </w:r>
+      <w:r>
+        <w:t xml:space="preserve">. Su propósito es obtener todos los documentos de la colección almacenada en </w:t>
+      </w:r>
+      <w:proofErr w:type="spellStart"/>
+      <w:r>
+        <w:t>Firestore</w:t>
+      </w:r>
+      <w:proofErr w:type="spellEnd"/>
+      <w:r>
+        <w:t>.</w:t>
+      </w:r>
+    </w:p>
+    <w:p>
+      <w:r>
+        <w:t xml:space="preserve">La interfaz gráfica </w:t>
+      </w:r>
+      <w:r>
+        <w:t>de la página</w:t>
+      </w:r>
+      <w:r>
+        <w:t xml:space="preserve"> </w:t>
+      </w:r>
+      <w:proofErr w:type="spellStart"/>
+      <w:r>
+        <w:t>HomePage</w:t>
+      </w:r>
+      <w:proofErr w:type="spellEnd"/>
+      <w:r>
+        <w:t xml:space="preserve"> está diseñada para ser intuitiva y fácil de usar. Se utilizan tarjetas para mostrar la información de cada candidato, junto con los indicadores visuales de estado. Además, se incluye un campo de búsqueda y un</w:t>
+      </w:r>
+      <w:r>
+        <w:t>a</w:t>
+      </w:r>
+      <w:r>
+        <w:t>s</w:t>
+      </w:r>
+      <w:r>
+        <w:t xml:space="preserve"> </w:t>
+      </w:r>
+      <w:r>
+        <w:t>tarjetas</w:t>
+      </w:r>
+      <w:r>
+        <w:t xml:space="preserve"> de estado para </w:t>
+      </w:r>
+      <w:r>
+        <w:t xml:space="preserve">visualizar cantidad de </w:t>
+      </w:r>
+      <w:r>
+        <w:t>candidatos.</w:t>
+      </w:r>
+      <w:r>
+        <w:t xml:space="preserve"> </w:t>
+      </w:r>
+    </w:p>
+    <w:p>
+      <w:pPr>
+        <w:rPr>
+          <w:noProof/>
+        </w:rPr>
+      </w:pPr>
+    </w:p>
+    <w:p>
+      <w:pPr>
+        <w:rPr>
+          <w:noProof/>
+        </w:rPr>
+      </w:pPr>
+    </w:p>
+    <w:p/>
+    <w:p>
+      <w:r>
+        <w:rPr>
+          <w:noProof/>
+        </w:rPr>
+        <w:lastRenderedPageBreak/>
+        <w:drawing>
+          <wp:anchor distT="0" distB="0" distL="114300" distR="114300" simplePos="0" relativeHeight="251672576" behindDoc="0" locked="0" layoutInCell="1" allowOverlap="1" wp14:anchorId="1BB98601" wp14:editId="2D07C3E2">
+            <wp:simplePos x="0" y="0"/>
+            <wp:positionH relativeFrom="column">
+              <wp:posOffset>2875915</wp:posOffset>
+            </wp:positionH>
+            <wp:positionV relativeFrom="paragraph">
+              <wp:posOffset>783590</wp:posOffset>
+            </wp:positionV>
+            <wp:extent cx="1311275" cy="7393940"/>
+            <wp:effectExtent l="0" t="0" r="3175" b="0"/>
+            <wp:wrapSquare wrapText="bothSides"/>
+            <wp:docPr id="2021914338" name="Imagen 3"/>
+            <wp:cNvGraphicFramePr>
+              <a:graphicFrameLocks xmlns:a="http://schemas.openxmlformats.org/drawingml/2006/main" noChangeAspect="1"/>
+            </wp:cNvGraphicFramePr>
+            <a:graphic xmlns:a="http://schemas.openxmlformats.org/drawingml/2006/main">
+              <a:graphicData uri="http://schemas.openxmlformats.org/drawingml/2006/picture">
+                <pic:pic xmlns:pic="http://schemas.openxmlformats.org/drawingml/2006/picture">
+                  <pic:nvPicPr>
+                    <pic:cNvPr id="1379161331" name="Imagen 1379161331"/>
+                    <pic:cNvPicPr/>
+                  </pic:nvPicPr>
+                  <pic:blipFill rotWithShape="1">
+                    <a:blip r:embed="rId17" cstate="print">
+                      <a:extLst>
+                        <a:ext uri="{28A0092B-C50C-407E-A947-70E740481C1C}">
+                          <a14:useLocalDpi xmlns:a14="http://schemas.microsoft.com/office/drawing/2010/main" val="0"/>
+                        </a:ext>
+                      </a:extLst>
+                    </a:blip>
+                    <a:srcRect l="5505" t="1073" r="5555" b="1198"/>
+                    <a:stretch/>
+                  </pic:blipFill>
+                  <pic:spPr bwMode="auto">
+                    <a:xfrm>
+                      <a:off x="0" y="0"/>
+                      <a:ext cx="1311275" cy="7393940"/>
+                    </a:xfrm>
+                    <a:prstGeom prst="rect">
+                      <a:avLst/>
+                    </a:prstGeom>
+                    <a:ln>
+                      <a:noFill/>
+                    </a:ln>
+                    <a:extLst>
+                      <a:ext uri="{53640926-AAD7-44D8-BBD7-CCE9431645EC}">
+                        <a14:shadowObscured xmlns:a14="http://schemas.microsoft.com/office/drawing/2010/main"/>
+                      </a:ext>
+                    </a:extLst>
+                  </pic:spPr>
+                </pic:pic>
+              </a:graphicData>
+            </a:graphic>
+            <wp14:sizeRelH relativeFrom="page">
+              <wp14:pctWidth>0</wp14:pctWidth>
+            </wp14:sizeRelH>
+            <wp14:sizeRelV relativeFrom="page">
+              <wp14:pctHeight>0</wp14:pctHeight>
+            </wp14:sizeRelV>
+          </wp:anchor>
+        </w:drawing>
+      </w:r>
+      <w:r>
+        <w:rPr>
+          <w:noProof/>
+        </w:rPr>
+        <w:drawing>
+          <wp:anchor distT="0" distB="0" distL="114300" distR="114300" simplePos="0" relativeHeight="251669504" behindDoc="0" locked="0" layoutInCell="1" allowOverlap="1" wp14:anchorId="02CA236F" wp14:editId="6DB5EBA1">
+            <wp:simplePos x="0" y="0"/>
+            <wp:positionH relativeFrom="margin">
+              <wp:posOffset>2874645</wp:posOffset>
+            </wp:positionH>
+            <wp:positionV relativeFrom="paragraph">
+              <wp:posOffset>0</wp:posOffset>
+            </wp:positionV>
+            <wp:extent cx="2600960" cy="692150"/>
+            <wp:effectExtent l="0" t="0" r="8890" b="0"/>
+            <wp:wrapSquare wrapText="bothSides"/>
+            <wp:docPr id="392330294" name="Imagen 2"/>
+            <wp:cNvGraphicFramePr>
+              <a:graphicFrameLocks xmlns:a="http://schemas.openxmlformats.org/drawingml/2006/main" noChangeAspect="1"/>
+            </wp:cNvGraphicFramePr>
+            <a:graphic xmlns:a="http://schemas.openxmlformats.org/drawingml/2006/main">
+              <a:graphicData uri="http://schemas.openxmlformats.org/drawingml/2006/picture">
+                <pic:pic xmlns:pic="http://schemas.openxmlformats.org/drawingml/2006/picture">
+                  <pic:nvPicPr>
+                    <pic:cNvPr id="392330294" name="Imagen 392330294"/>
+                    <pic:cNvPicPr/>
+                  </pic:nvPicPr>
+                  <pic:blipFill rotWithShape="1">
+                    <a:blip r:embed="rId18" cstate="print">
+                      <a:extLst>
+                        <a:ext uri="{28A0092B-C50C-407E-A947-70E740481C1C}">
+                          <a14:useLocalDpi xmlns:a14="http://schemas.microsoft.com/office/drawing/2010/main" val="0"/>
+                        </a:ext>
+                      </a:extLst>
+                    </a:blip>
+                    <a:srcRect l="4839" t="15195" r="5104" b="15123"/>
+                    <a:stretch/>
+                  </pic:blipFill>
+                  <pic:spPr bwMode="auto">
+                    <a:xfrm>
+                      <a:off x="0" y="0"/>
+                      <a:ext cx="2600960" cy="692150"/>
+                    </a:xfrm>
+                    <a:prstGeom prst="rect">
+                      <a:avLst/>
+                    </a:prstGeom>
+                    <a:ln>
+                      <a:noFill/>
+                    </a:ln>
+                    <a:extLst>
+                      <a:ext uri="{53640926-AAD7-44D8-BBD7-CCE9431645EC}">
+                        <a14:shadowObscured xmlns:a14="http://schemas.microsoft.com/office/drawing/2010/main"/>
+                      </a:ext>
+                    </a:extLst>
+                  </pic:spPr>
+                </pic:pic>
+              </a:graphicData>
+            </a:graphic>
+            <wp14:sizeRelH relativeFrom="page">
+              <wp14:pctWidth>0</wp14:pctWidth>
+            </wp14:sizeRelH>
+            <wp14:sizeRelV relativeFrom="page">
+              <wp14:pctHeight>0</wp14:pctHeight>
+            </wp14:sizeRelV>
+          </wp:anchor>
+        </w:drawing>
+      </w:r>
+      <w:r>
+        <w:rPr>
+          <w:noProof/>
+        </w:rPr>
+        <w:drawing>
+          <wp:anchor distT="0" distB="0" distL="114300" distR="114300" simplePos="0" relativeHeight="251668480" behindDoc="0" locked="0" layoutInCell="1" allowOverlap="1" wp14:anchorId="67CA3CF9" wp14:editId="255C9B0D">
+            <wp:simplePos x="0" y="0"/>
+            <wp:positionH relativeFrom="margin">
+              <wp:align>left</wp:align>
+            </wp:positionH>
+            <wp:positionV relativeFrom="paragraph">
+              <wp:posOffset>9525</wp:posOffset>
+            </wp:positionV>
+            <wp:extent cx="2792095" cy="7541895"/>
+            <wp:effectExtent l="0" t="0" r="8255" b="1905"/>
+            <wp:wrapSquare wrapText="bothSides"/>
+            <wp:docPr id="1246062292" name="Imagen 1"/>
+            <wp:cNvGraphicFramePr>
+              <a:graphicFrameLocks xmlns:a="http://schemas.openxmlformats.org/drawingml/2006/main" noChangeAspect="1"/>
+            </wp:cNvGraphicFramePr>
+            <a:graphic xmlns:a="http://schemas.openxmlformats.org/drawingml/2006/main">
+              <a:graphicData uri="http://schemas.openxmlformats.org/drawingml/2006/picture">
+                <pic:pic xmlns:pic="http://schemas.openxmlformats.org/drawingml/2006/picture">
+                  <pic:nvPicPr>
+                    <pic:cNvPr id="1246062292" name="Imagen 1246062292"/>
+                    <pic:cNvPicPr/>
+                  </pic:nvPicPr>
+                  <pic:blipFill rotWithShape="1">
+                    <a:blip r:embed="rId19" cstate="print">
+                      <a:extLst>
+                        <a:ext uri="{28A0092B-C50C-407E-A947-70E740481C1C}">
+                          <a14:useLocalDpi xmlns:a14="http://schemas.microsoft.com/office/drawing/2010/main" val="0"/>
+                        </a:ext>
+                      </a:extLst>
+                    </a:blip>
+                    <a:srcRect l="3940" t="1531" r="3927" b="1740"/>
+                    <a:stretch/>
+                  </pic:blipFill>
+                  <pic:spPr bwMode="auto">
+                    <a:xfrm>
+                      <a:off x="0" y="0"/>
+                      <a:ext cx="2792095" cy="7541895"/>
+                    </a:xfrm>
+                    <a:prstGeom prst="rect">
+                      <a:avLst/>
+                    </a:prstGeom>
+                    <a:ln>
+                      <a:noFill/>
+                    </a:ln>
+                    <a:extLst>
+                      <a:ext uri="{53640926-AAD7-44D8-BBD7-CCE9431645EC}">
+                        <a14:shadowObscured xmlns:a14="http://schemas.microsoft.com/office/drawing/2010/main"/>
+                      </a:ext>
+                    </a:extLst>
+                  </pic:spPr>
+                </pic:pic>
+              </a:graphicData>
+            </a:graphic>
+            <wp14:sizeRelH relativeFrom="page">
+              <wp14:pctWidth>0</wp14:pctWidth>
+            </wp14:sizeRelH>
+            <wp14:sizeRelV relativeFrom="page">
+              <wp14:pctHeight>0</wp14:pctHeight>
+            </wp14:sizeRelV>
+          </wp:anchor>
+        </w:drawing>
+      </w:r>
+    </w:p>
+    <w:p>
+      <w:pPr>
+        <w:rPr>
+          <w:noProof/>
+        </w:rPr>
+      </w:pPr>
+    </w:p>
+    <w:p>
+      <w:r>
+        <w:lastRenderedPageBreak/>
+        <w:drawing>
+          <wp:anchor distT="0" distB="0" distL="114300" distR="114300" simplePos="0" relativeHeight="251675648" behindDoc="0" locked="0" layoutInCell="1" allowOverlap="1" wp14:anchorId="219462D2" wp14:editId="72DD7943">
+            <wp:simplePos x="0" y="0"/>
+            <wp:positionH relativeFrom="margin">
+              <wp:align>right</wp:align>
+            </wp:positionH>
+            <wp:positionV relativeFrom="paragraph">
+              <wp:posOffset>2426970</wp:posOffset>
+            </wp:positionV>
+            <wp:extent cx="4625975" cy="2246630"/>
+            <wp:effectExtent l="0" t="0" r="3175" b="1270"/>
+            <wp:wrapSquare wrapText="bothSides"/>
+            <wp:docPr id="211933977" name="Imagen 1"/>
+            <wp:cNvGraphicFramePr>
+              <a:graphicFrameLocks xmlns:a="http://schemas.openxmlformats.org/drawingml/2006/main" noChangeAspect="1"/>
+            </wp:cNvGraphicFramePr>
+            <a:graphic xmlns:a="http://schemas.openxmlformats.org/drawingml/2006/main">
+              <a:graphicData uri="http://schemas.openxmlformats.org/drawingml/2006/picture">
+                <pic:pic xmlns:pic="http://schemas.openxmlformats.org/drawingml/2006/picture">
+                  <pic:nvPicPr>
+                    <pic:cNvPr id="211933977" name=""/>
+                    <pic:cNvPicPr/>
+                  </pic:nvPicPr>
+                  <pic:blipFill>
+                    <a:blip r:embed="rId20" cstate="print">
+                      <a:extLst>
+                        <a:ext uri="{28A0092B-C50C-407E-A947-70E740481C1C}">
+                          <a14:useLocalDpi xmlns:a14="http://schemas.microsoft.com/office/drawing/2010/main" val="0"/>
+                        </a:ext>
+                      </a:extLst>
+                    </a:blip>
+                    <a:stretch>
+                      <a:fillRect/>
+                    </a:stretch>
+                  </pic:blipFill>
+                  <pic:spPr>
+                    <a:xfrm>
+                      <a:off x="0" y="0"/>
+                      <a:ext cx="4625975" cy="2246630"/>
+                    </a:xfrm>
+                    <a:prstGeom prst="rect">
+                      <a:avLst/>
+                    </a:prstGeom>
+                  </pic:spPr>
+                </pic:pic>
+              </a:graphicData>
+            </a:graphic>
+            <wp14:sizeRelH relativeFrom="page">
+              <wp14:pctWidth>0</wp14:pctWidth>
+            </wp14:sizeRelH>
+            <wp14:sizeRelV relativeFrom="page">
+              <wp14:pctHeight>0</wp14:pctHeight>
+            </wp14:sizeRelV>
+          </wp:anchor>
+        </w:drawing>
+      </w:r>
+      <w:r>
+        <w:drawing>
+          <wp:anchor distT="0" distB="0" distL="114300" distR="114300" simplePos="0" relativeHeight="251674624" behindDoc="0" locked="0" layoutInCell="1" allowOverlap="1" wp14:anchorId="5DC1ACFA" wp14:editId="5AC8976D">
+            <wp:simplePos x="0" y="0"/>
+            <wp:positionH relativeFrom="margin">
+              <wp:align>right</wp:align>
+            </wp:positionH>
+            <wp:positionV relativeFrom="paragraph">
+              <wp:posOffset>85</wp:posOffset>
+            </wp:positionV>
+            <wp:extent cx="4631690" cy="2256790"/>
+            <wp:effectExtent l="0" t="0" r="0" b="0"/>
+            <wp:wrapSquare wrapText="bothSides"/>
+            <wp:docPr id="1255564241" name="Imagen 1"/>
+            <wp:cNvGraphicFramePr>
+              <a:graphicFrameLocks xmlns:a="http://schemas.openxmlformats.org/drawingml/2006/main" noChangeAspect="1"/>
+            </wp:cNvGraphicFramePr>
+            <a:graphic xmlns:a="http://schemas.openxmlformats.org/drawingml/2006/main">
+              <a:graphicData uri="http://schemas.openxmlformats.org/drawingml/2006/picture">
+                <pic:pic xmlns:pic="http://schemas.openxmlformats.org/drawingml/2006/picture">
+                  <pic:nvPicPr>
+                    <pic:cNvPr id="1255564241" name=""/>
+                    <pic:cNvPicPr/>
+                  </pic:nvPicPr>
+                  <pic:blipFill>
+                    <a:blip r:embed="rId21" cstate="print">
+                      <a:extLst>
+                        <a:ext uri="{28A0092B-C50C-407E-A947-70E740481C1C}">
+                          <a14:useLocalDpi xmlns:a14="http://schemas.microsoft.com/office/drawing/2010/main" val="0"/>
+                        </a:ext>
+                      </a:extLst>
+                    </a:blip>
+                    <a:stretch>
+                      <a:fillRect/>
+                    </a:stretch>
+                  </pic:blipFill>
+                  <pic:spPr>
+                    <a:xfrm>
+                      <a:off x="0" y="0"/>
+                      <a:ext cx="4631690" cy="2256790"/>
+                    </a:xfrm>
+                    <a:prstGeom prst="rect">
+                      <a:avLst/>
+                    </a:prstGeom>
+                  </pic:spPr>
+                </pic:pic>
+              </a:graphicData>
+            </a:graphic>
+            <wp14:sizeRelH relativeFrom="page">
+              <wp14:pctWidth>0</wp14:pctWidth>
+            </wp14:sizeRelH>
+            <wp14:sizeRelV relativeFrom="page">
+              <wp14:pctHeight>0</wp14:pctHeight>
+            </wp14:sizeRelV>
+          </wp:anchor>
+        </w:drawing>
+      </w:r>
+      <w:r>
+        <w:rPr>
+          <w:noProof/>
+        </w:rPr>
+        <w:drawing>
+          <wp:anchor distT="0" distB="0" distL="114300" distR="114300" simplePos="0" relativeHeight="251673600" behindDoc="0" locked="0" layoutInCell="1" allowOverlap="1" wp14:anchorId="4343833A" wp14:editId="0B966AD9">
+            <wp:simplePos x="0" y="0"/>
+            <wp:positionH relativeFrom="margin">
+              <wp:align>left</wp:align>
+            </wp:positionH>
+            <wp:positionV relativeFrom="paragraph">
+              <wp:posOffset>244</wp:posOffset>
+            </wp:positionV>
+            <wp:extent cx="855345" cy="8116277"/>
+            <wp:effectExtent l="0" t="0" r="1905" b="0"/>
+            <wp:wrapSquare wrapText="bothSides"/>
+            <wp:docPr id="1477578205" name="Imagen 4"/>
+            <wp:cNvGraphicFramePr>
+              <a:graphicFrameLocks xmlns:a="http://schemas.openxmlformats.org/drawingml/2006/main" noChangeAspect="1"/>
+            </wp:cNvGraphicFramePr>
+            <a:graphic xmlns:a="http://schemas.openxmlformats.org/drawingml/2006/main">
+              <a:graphicData uri="http://schemas.openxmlformats.org/drawingml/2006/picture">
+                <pic:pic xmlns:pic="http://schemas.openxmlformats.org/drawingml/2006/picture">
+                  <pic:nvPicPr>
+                    <pic:cNvPr id="1477578205" name="Imagen 1477578205"/>
+                    <pic:cNvPicPr/>
+                  </pic:nvPicPr>
+                  <pic:blipFill rotWithShape="1">
+                    <a:blip r:embed="rId22" cstate="print">
+                      <a:extLst>
+                        <a:ext uri="{28A0092B-C50C-407E-A947-70E740481C1C}">
+                          <a14:useLocalDpi xmlns:a14="http://schemas.microsoft.com/office/drawing/2010/main" val="0"/>
+                        </a:ext>
+                      </a:extLst>
+                    </a:blip>
+                    <a:srcRect l="7098" t="804" r="6566" b="871"/>
+                    <a:stretch/>
+                  </pic:blipFill>
+                  <pic:spPr bwMode="auto">
+                    <a:xfrm>
+                      <a:off x="0" y="0"/>
+                      <a:ext cx="855345" cy="8116277"/>
+                    </a:xfrm>
+                    <a:prstGeom prst="rect">
+                      <a:avLst/>
+                    </a:prstGeom>
+                    <a:ln>
+                      <a:noFill/>
+                    </a:ln>
+                    <a:extLst>
+                      <a:ext uri="{53640926-AAD7-44D8-BBD7-CCE9431645EC}">
+                        <a14:shadowObscured xmlns:a14="http://schemas.microsoft.com/office/drawing/2010/main"/>
+                      </a:ext>
+                    </a:extLst>
+                  </pic:spPr>
+                </pic:pic>
+              </a:graphicData>
+            </a:graphic>
+            <wp14:sizeRelH relativeFrom="page">
+              <wp14:pctWidth>0</wp14:pctWidth>
+            </wp14:sizeRelH>
+            <wp14:sizeRelV relativeFrom="page">
+              <wp14:pctHeight>0</wp14:pctHeight>
+            </wp14:sizeRelV>
+          </wp:anchor>
+        </w:drawing>
       </w:r>
     </w:p>
     <w:p/>
     <w:p/>
+    <w:p/>
+    <w:p/>
+    <w:p/>
+    <w:p/>
+    <w:p/>
+    <w:p/>
+    <w:p/>
+    <w:p/>
+    <w:p>
+      <w:r>
+        <w:lastRenderedPageBreak/>
+        <w:t xml:space="preserve">La página </w:t>
+      </w:r>
+      <w:proofErr w:type="spellStart"/>
+      <w:r>
+        <w:rPr>
+          <w:b/>
+          <w:bCs/>
+        </w:rPr>
+        <w:t>CandidatesPage</w:t>
+      </w:r>
+      <w:proofErr w:type="spellEnd"/>
+      <w:r>
+        <w:t xml:space="preserve"> permite a los usuarios, en este caso, a los reclutadores, visualizar, filtrar y gestionar los currículums de los candidatos. Este componente se conecta a </w:t>
+      </w:r>
+      <w:proofErr w:type="spellStart"/>
+      <w:r>
+        <w:rPr>
+          <w:b/>
+          <w:bCs/>
+        </w:rPr>
+        <w:t>Firebase</w:t>
+      </w:r>
+      <w:proofErr w:type="spellEnd"/>
+      <w:r>
+        <w:t xml:space="preserve"> para obtener los datos de los postulantes publicados y proporciona herramientas de filtrado por nombre, carrera y experiencia, además de la opción de limpiar los filtros en caso de no requerir uno en específico.</w:t>
+      </w:r>
+    </w:p>
+    <w:p>
+      <w:r>
+        <w:t xml:space="preserve">La función principal de este componente es la carga de datos a través de la función </w:t>
+      </w:r>
+      <w:proofErr w:type="spellStart"/>
+      <w:proofErr w:type="gramStart"/>
+      <w:r>
+        <w:rPr>
+          <w:b/>
+          <w:bCs/>
+        </w:rPr>
+        <w:t>getAllCurriculums</w:t>
+      </w:r>
+      <w:proofErr w:type="spellEnd"/>
+      <w:r>
+        <w:rPr>
+          <w:b/>
+          <w:bCs/>
+        </w:rPr>
+        <w:t>(</w:t>
+      </w:r>
+      <w:proofErr w:type="gramEnd"/>
+      <w:r>
+        <w:rPr>
+          <w:b/>
+          <w:bCs/>
+        </w:rPr>
+        <w:t>)</w:t>
+      </w:r>
+      <w:r>
+        <w:t xml:space="preserve">, la cual obtiene todos los datos almacenados de los usuarios y los mapea en un formato estándar. Además, la función </w:t>
+      </w:r>
+      <w:proofErr w:type="spellStart"/>
+      <w:proofErr w:type="gramStart"/>
+      <w:r>
+        <w:rPr>
+          <w:b/>
+          <w:bCs/>
+        </w:rPr>
+        <w:t>getAllUsers</w:t>
+      </w:r>
+      <w:proofErr w:type="spellEnd"/>
+      <w:r>
+        <w:rPr>
+          <w:b/>
+          <w:bCs/>
+        </w:rPr>
+        <w:t>(</w:t>
+      </w:r>
+      <w:proofErr w:type="gramEnd"/>
+      <w:r>
+        <w:rPr>
+          <w:b/>
+          <w:bCs/>
+        </w:rPr>
+        <w:t>)</w:t>
+      </w:r>
+      <w:r>
+        <w:t xml:space="preserve"> obtiene los usuarios registrados en </w:t>
+      </w:r>
+      <w:proofErr w:type="spellStart"/>
+      <w:r>
+        <w:rPr>
+          <w:b/>
+          <w:bCs/>
+        </w:rPr>
+        <w:t>Firestore</w:t>
+      </w:r>
+      <w:proofErr w:type="spellEnd"/>
+      <w:r>
+        <w:t>, los almacena y los muestra en la interfaz.</w:t>
+      </w:r>
+    </w:p>
+    <w:p>
+      <w:r>
+        <w:t xml:space="preserve">En cuanto al filtrado de candidatos, este se realiza por nombre, carrera y experiencia mediante la función </w:t>
+      </w:r>
+      <w:proofErr w:type="spellStart"/>
+      <w:proofErr w:type="gramStart"/>
+      <w:r>
+        <w:rPr>
+          <w:b/>
+          <w:bCs/>
+        </w:rPr>
+        <w:t>applyFilter</w:t>
+      </w:r>
+      <w:proofErr w:type="spellEnd"/>
+      <w:r>
+        <w:rPr>
+          <w:b/>
+          <w:bCs/>
+        </w:rPr>
+        <w:t>(</w:t>
+      </w:r>
+      <w:proofErr w:type="gramEnd"/>
+      <w:r>
+        <w:rPr>
+          <w:b/>
+          <w:bCs/>
+        </w:rPr>
+        <w:t>)</w:t>
+      </w:r>
+      <w:r>
+        <w:t xml:space="preserve">. La función </w:t>
+      </w:r>
+      <w:proofErr w:type="spellStart"/>
+      <w:proofErr w:type="gramStart"/>
+      <w:r>
+        <w:rPr>
+          <w:b/>
+          <w:bCs/>
+        </w:rPr>
+        <w:t>selectCareer</w:t>
+      </w:r>
+      <w:proofErr w:type="spellEnd"/>
+      <w:r>
+        <w:rPr>
+          <w:b/>
+          <w:bCs/>
+        </w:rPr>
+        <w:t>(</w:t>
+      </w:r>
+      <w:proofErr w:type="gramEnd"/>
+      <w:r>
+        <w:rPr>
+          <w:b/>
+          <w:bCs/>
+        </w:rPr>
+        <w:t>)</w:t>
+      </w:r>
+      <w:r>
+        <w:t xml:space="preserve"> permite seleccionar una carrera específica, mientras que las funciones </w:t>
+      </w:r>
+      <w:proofErr w:type="spellStart"/>
+      <w:r>
+        <w:rPr>
+          <w:b/>
+          <w:bCs/>
+        </w:rPr>
+        <w:t>clearFilter</w:t>
+      </w:r>
+      <w:proofErr w:type="spellEnd"/>
+      <w:r>
+        <w:rPr>
+          <w:b/>
+          <w:bCs/>
+        </w:rPr>
+        <w:t>()</w:t>
+      </w:r>
+      <w:r>
+        <w:t xml:space="preserve"> y </w:t>
+      </w:r>
+      <w:proofErr w:type="spellStart"/>
+      <w:r>
+        <w:rPr>
+          <w:b/>
+          <w:bCs/>
+        </w:rPr>
+        <w:t>clearAllFilters</w:t>
+      </w:r>
+      <w:proofErr w:type="spellEnd"/>
+      <w:r>
+        <w:rPr>
+          <w:b/>
+          <w:bCs/>
+        </w:rPr>
+        <w:t>()</w:t>
+      </w:r>
+      <w:r>
+        <w:t xml:space="preserve"> ofrecen la opción de limpiar los filtros.</w:t>
+      </w:r>
+    </w:p>
+    <w:p>
+      <w:r>
+        <w:t xml:space="preserve">Adicionalmente, se incluye un sistema de paginación a través de la función </w:t>
+      </w:r>
+      <w:proofErr w:type="spellStart"/>
+      <w:proofErr w:type="gramStart"/>
+      <w:r>
+        <w:rPr>
+          <w:b/>
+          <w:bCs/>
+        </w:rPr>
+        <w:t>getPaginatedCurriculums</w:t>
+      </w:r>
+      <w:proofErr w:type="spellEnd"/>
+      <w:r>
+        <w:rPr>
+          <w:b/>
+          <w:bCs/>
+        </w:rPr>
+        <w:t>(</w:t>
+      </w:r>
+      <w:proofErr w:type="gramEnd"/>
+      <w:r>
+        <w:rPr>
+          <w:b/>
+          <w:bCs/>
+        </w:rPr>
+        <w:t>)</w:t>
+      </w:r>
+      <w:r>
+        <w:t xml:space="preserve">, la cual devuelve los currículums de la página actual. También se proporciona la opción de navegar entre varias páginas mediante las funciones </w:t>
+      </w:r>
+      <w:proofErr w:type="spellStart"/>
+      <w:proofErr w:type="gramStart"/>
+      <w:r>
+        <w:rPr>
+          <w:b/>
+          <w:bCs/>
+        </w:rPr>
+        <w:t>nextPage</w:t>
+      </w:r>
+      <w:proofErr w:type="spellEnd"/>
+      <w:r>
+        <w:rPr>
+          <w:b/>
+          <w:bCs/>
+        </w:rPr>
+        <w:t>(</w:t>
+      </w:r>
+      <w:proofErr w:type="gramEnd"/>
+      <w:r>
+        <w:rPr>
+          <w:b/>
+          <w:bCs/>
+        </w:rPr>
+        <w:t xml:space="preserve">), </w:t>
+      </w:r>
+      <w:proofErr w:type="spellStart"/>
+      <w:r>
+        <w:rPr>
+          <w:b/>
+          <w:bCs/>
+        </w:rPr>
+        <w:t>previousPage</w:t>
+      </w:r>
+      <w:proofErr w:type="spellEnd"/>
+      <w:r>
+        <w:rPr>
+          <w:b/>
+          <w:bCs/>
+        </w:rPr>
+        <w:t xml:space="preserve">() y </w:t>
+      </w:r>
+      <w:proofErr w:type="spellStart"/>
+      <w:r>
+        <w:rPr>
+          <w:b/>
+          <w:bCs/>
+        </w:rPr>
+        <w:t>goToPage</w:t>
+      </w:r>
+      <w:proofErr w:type="spellEnd"/>
+      <w:r>
+        <w:rPr>
+          <w:b/>
+          <w:bCs/>
+        </w:rPr>
+        <w:t>()</w:t>
+      </w:r>
+      <w:r>
+        <w:t xml:space="preserve">. Finalmente, se cuenta con un generador de arreglos que muestra los números de páginas disponibles en el sistema mediante la función </w:t>
+      </w:r>
+      <w:proofErr w:type="spellStart"/>
+      <w:proofErr w:type="gramStart"/>
+      <w:r>
+        <w:rPr>
+          <w:b/>
+          <w:bCs/>
+        </w:rPr>
+        <w:t>getPages</w:t>
+      </w:r>
+      <w:proofErr w:type="spellEnd"/>
+      <w:r>
+        <w:rPr>
+          <w:b/>
+          <w:bCs/>
+        </w:rPr>
+        <w:t>(</w:t>
+      </w:r>
+      <w:proofErr w:type="gramEnd"/>
+      <w:r>
+        <w:rPr>
+          <w:b/>
+          <w:bCs/>
+        </w:rPr>
+        <w:t>)</w:t>
+      </w:r>
+      <w:r>
+        <w:t>.</w:t>
+      </w:r>
+    </w:p>
+    <w:p>
+      <w:r>
+        <w:t xml:space="preserve">Por último, se implementa un proceso de normalización de datos con el fin de mejorar la precisión en la búsqueda de candidatos. Para ello, se utiliza la función </w:t>
+      </w:r>
+      <w:proofErr w:type="spellStart"/>
+      <w:proofErr w:type="gramStart"/>
+      <w:r>
+        <w:rPr>
+          <w:b/>
+          <w:bCs/>
+        </w:rPr>
+        <w:t>normalizeExperiences</w:t>
+      </w:r>
+      <w:proofErr w:type="spellEnd"/>
+      <w:r>
+        <w:rPr>
+          <w:b/>
+          <w:bCs/>
+        </w:rPr>
+        <w:t>(</w:t>
+      </w:r>
+      <w:proofErr w:type="gramEnd"/>
+      <w:r>
+        <w:rPr>
+          <w:b/>
+          <w:bCs/>
+        </w:rPr>
+        <w:t>)</w:t>
+      </w:r>
+      <w:r>
+        <w:t>.</w:t>
+      </w:r>
+    </w:p>
+    <w:p>
+      <w:pPr>
+        <w:rPr>
+          <w:noProof/>
+        </w:rPr>
+      </w:pPr>
+      <w:r>
+        <w:rPr>
+          <w:noProof/>
+        </w:rPr>
+        <w:t>La interfaz gráfica utiliza un listado de currículums que muestra la información básica de los postulantes. Además, incluye un panel de filtros que permite buscar candidatos por nombre, carrera o experiencia. También se cuenta con un sistema de paginación que facilita la navegación entre diferentes vistas en caso de tener un gran número de postulantes</w:t>
+      </w:r>
+      <w:r>
+        <w:rPr>
+          <w:noProof/>
+        </w:rPr>
+        <w:t>.</w:t>
+      </w:r>
+    </w:p>
+    <w:p>
+      <w:pPr>
+        <w:rPr>
+          <w:noProof/>
+        </w:rPr>
+      </w:pPr>
+    </w:p>
+    <w:p>
+      <w:r>
+        <w:br w:type="page"/>
+      </w:r>
+    </w:p>
+    <w:p>
+      <w:r>
+        <w:rPr>
+          <w:noProof/>
+        </w:rPr>
+        <w:lastRenderedPageBreak/>
+        <w:drawing>
+          <wp:anchor distT="0" distB="0" distL="114300" distR="114300" simplePos="0" relativeHeight="251677696" behindDoc="0" locked="0" layoutInCell="1" allowOverlap="1" wp14:anchorId="03EB4381" wp14:editId="73895BF7">
+            <wp:simplePos x="0" y="0"/>
+            <wp:positionH relativeFrom="column">
+              <wp:posOffset>0</wp:posOffset>
+            </wp:positionH>
+            <wp:positionV relativeFrom="paragraph">
+              <wp:posOffset>159385</wp:posOffset>
+            </wp:positionV>
+            <wp:extent cx="1974782" cy="8091814"/>
+            <wp:effectExtent l="0" t="0" r="6985" b="4445"/>
+            <wp:wrapSquare wrapText="bothSides"/>
+            <wp:docPr id="1269569144" name="Imagen 5"/>
+            <wp:cNvGraphicFramePr>
+              <a:graphicFrameLocks xmlns:a="http://schemas.openxmlformats.org/drawingml/2006/main" noChangeAspect="1"/>
+            </wp:cNvGraphicFramePr>
+            <a:graphic xmlns:a="http://schemas.openxmlformats.org/drawingml/2006/main">
+              <a:graphicData uri="http://schemas.openxmlformats.org/drawingml/2006/picture">
+                <pic:pic xmlns:pic="http://schemas.openxmlformats.org/drawingml/2006/picture">
+                  <pic:nvPicPr>
+                    <pic:cNvPr id="1269569144" name="Imagen 1269569144"/>
+                    <pic:cNvPicPr/>
+                  </pic:nvPicPr>
+                  <pic:blipFill rotWithShape="1">
+                    <a:blip r:embed="rId23" cstate="print">
+                      <a:extLst>
+                        <a:ext uri="{28A0092B-C50C-407E-A947-70E740481C1C}">
+                          <a14:useLocalDpi xmlns:a14="http://schemas.microsoft.com/office/drawing/2010/main" val="0"/>
+                        </a:ext>
+                      </a:extLst>
+                    </a:blip>
+                    <a:srcRect l="3720" t="1011" r="3685" b="999"/>
+                    <a:stretch/>
+                  </pic:blipFill>
+                  <pic:spPr bwMode="auto">
+                    <a:xfrm>
+                      <a:off x="0" y="0"/>
+                      <a:ext cx="1974782" cy="8091814"/>
+                    </a:xfrm>
+                    <a:prstGeom prst="rect">
+                      <a:avLst/>
+                    </a:prstGeom>
+                    <a:ln>
+                      <a:noFill/>
+                    </a:ln>
+                    <a:extLst>
+                      <a:ext uri="{53640926-AAD7-44D8-BBD7-CCE9431645EC}">
+                        <a14:shadowObscured xmlns:a14="http://schemas.microsoft.com/office/drawing/2010/main"/>
+                      </a:ext>
+                    </a:extLst>
+                  </pic:spPr>
+                </pic:pic>
+              </a:graphicData>
+            </a:graphic>
+            <wp14:sizeRelH relativeFrom="page">
+              <wp14:pctWidth>0</wp14:pctWidth>
+            </wp14:sizeRelH>
+            <wp14:sizeRelV relativeFrom="page">
+              <wp14:pctHeight>0</wp14:pctHeight>
+            </wp14:sizeRelV>
+          </wp:anchor>
+        </w:drawing>
+      </w:r>
+      <w:r>
+        <w:rPr>
+          <w:noProof/>
+        </w:rPr>
+        <w:drawing>
+          <wp:anchor distT="0" distB="0" distL="114300" distR="114300" simplePos="0" relativeHeight="251678720" behindDoc="0" locked="0" layoutInCell="1" allowOverlap="1" wp14:anchorId="779A0418" wp14:editId="6A9C062D">
+            <wp:simplePos x="0" y="0"/>
+            <wp:positionH relativeFrom="margin">
+              <wp:posOffset>3191510</wp:posOffset>
+            </wp:positionH>
+            <wp:positionV relativeFrom="paragraph">
+              <wp:posOffset>235585</wp:posOffset>
+            </wp:positionV>
+            <wp:extent cx="2424430" cy="8018780"/>
+            <wp:effectExtent l="0" t="0" r="0" b="1270"/>
+            <wp:wrapSquare wrapText="bothSides"/>
+            <wp:docPr id="380298264" name="Imagen 6"/>
+            <wp:cNvGraphicFramePr>
+              <a:graphicFrameLocks xmlns:a="http://schemas.openxmlformats.org/drawingml/2006/main" noChangeAspect="1"/>
+            </wp:cNvGraphicFramePr>
+            <a:graphic xmlns:a="http://schemas.openxmlformats.org/drawingml/2006/main">
+              <a:graphicData uri="http://schemas.openxmlformats.org/drawingml/2006/picture">
+                <pic:pic xmlns:pic="http://schemas.openxmlformats.org/drawingml/2006/picture">
+                  <pic:nvPicPr>
+                    <pic:cNvPr id="380298264" name="Imagen 380298264"/>
+                    <pic:cNvPicPr/>
+                  </pic:nvPicPr>
+                  <pic:blipFill rotWithShape="1">
+                    <a:blip r:embed="rId24" cstate="print">
+                      <a:extLst>
+                        <a:ext uri="{28A0092B-C50C-407E-A947-70E740481C1C}">
+                          <a14:useLocalDpi xmlns:a14="http://schemas.microsoft.com/office/drawing/2010/main" val="0"/>
+                        </a:ext>
+                      </a:extLst>
+                    </a:blip>
+                    <a:srcRect l="4535" t="1467" r="4606" b="1436"/>
+                    <a:stretch/>
+                  </pic:blipFill>
+                  <pic:spPr bwMode="auto">
+                    <a:xfrm>
+                      <a:off x="0" y="0"/>
+                      <a:ext cx="2424430" cy="8018780"/>
+                    </a:xfrm>
+                    <a:prstGeom prst="rect">
+                      <a:avLst/>
+                    </a:prstGeom>
+                    <a:ln>
+                      <a:noFill/>
+                    </a:ln>
+                    <a:extLst>
+                      <a:ext uri="{53640926-AAD7-44D8-BBD7-CCE9431645EC}">
+                        <a14:shadowObscured xmlns:a14="http://schemas.microsoft.com/office/drawing/2010/main"/>
+                      </a:ext>
+                    </a:extLst>
+                  </pic:spPr>
+                </pic:pic>
+              </a:graphicData>
+            </a:graphic>
+            <wp14:sizeRelH relativeFrom="page">
+              <wp14:pctWidth>0</wp14:pctWidth>
+            </wp14:sizeRelH>
+            <wp14:sizeRelV relativeFrom="page">
+              <wp14:pctHeight>0</wp14:pctHeight>
+            </wp14:sizeRelV>
+          </wp:anchor>
+        </w:drawing>
+      </w:r>
+      <w:r>
+        <w:br w:type="page"/>
+      </w:r>
+    </w:p>
+    <w:p>
+      <w:pPr>
+        <w:rPr>
+          <w:noProof/>
+        </w:rPr>
+      </w:pPr>
+      <w:r>
+        <w:rPr>
+          <w:noProof/>
+        </w:rPr>
+        <w:lastRenderedPageBreak/>
+        <w:drawing>
+          <wp:anchor distT="0" distB="0" distL="114300" distR="114300" simplePos="0" relativeHeight="251688960" behindDoc="0" locked="0" layoutInCell="1" allowOverlap="1" wp14:anchorId="12B7E3A4" wp14:editId="6EB796FB">
+            <wp:simplePos x="0" y="0"/>
+            <wp:positionH relativeFrom="margin">
+              <wp:align>right</wp:align>
+            </wp:positionH>
+            <wp:positionV relativeFrom="paragraph">
+              <wp:posOffset>4244340</wp:posOffset>
+            </wp:positionV>
+            <wp:extent cx="4257040" cy="1925320"/>
+            <wp:effectExtent l="0" t="0" r="0" b="0"/>
+            <wp:wrapSquare wrapText="bothSides"/>
+            <wp:docPr id="556733471" name="Imagen 1"/>
+            <wp:cNvGraphicFramePr>
+              <a:graphicFrameLocks xmlns:a="http://schemas.openxmlformats.org/drawingml/2006/main" noChangeAspect="1"/>
+            </wp:cNvGraphicFramePr>
+            <a:graphic xmlns:a="http://schemas.openxmlformats.org/drawingml/2006/main">
+              <a:graphicData uri="http://schemas.openxmlformats.org/drawingml/2006/picture">
+                <pic:pic xmlns:pic="http://schemas.openxmlformats.org/drawingml/2006/picture">
+                  <pic:nvPicPr>
+                    <pic:cNvPr id="556733471" name=""/>
+                    <pic:cNvPicPr/>
+                  </pic:nvPicPr>
+                  <pic:blipFill>
+                    <a:blip r:embed="rId25" cstate="print">
+                      <a:extLst>
+                        <a:ext uri="{28A0092B-C50C-407E-A947-70E740481C1C}">
+                          <a14:useLocalDpi xmlns:a14="http://schemas.microsoft.com/office/drawing/2010/main" val="0"/>
+                        </a:ext>
+                      </a:extLst>
+                    </a:blip>
+                    <a:stretch>
+                      <a:fillRect/>
+                    </a:stretch>
+                  </pic:blipFill>
+                  <pic:spPr>
+                    <a:xfrm>
+                      <a:off x="0" y="0"/>
+                      <a:ext cx="4257040" cy="1925320"/>
+                    </a:xfrm>
+                    <a:prstGeom prst="rect">
+                      <a:avLst/>
+                    </a:prstGeom>
+                  </pic:spPr>
+                </pic:pic>
+              </a:graphicData>
+            </a:graphic>
+            <wp14:sizeRelH relativeFrom="page">
+              <wp14:pctWidth>0</wp14:pctWidth>
+            </wp14:sizeRelH>
+            <wp14:sizeRelV relativeFrom="page">
+              <wp14:pctHeight>0</wp14:pctHeight>
+            </wp14:sizeRelV>
+          </wp:anchor>
+        </w:drawing>
+      </w:r>
+      <w:r>
+        <w:drawing>
+          <wp:anchor distT="0" distB="0" distL="114300" distR="114300" simplePos="0" relativeHeight="251679744" behindDoc="0" locked="0" layoutInCell="1" allowOverlap="1" wp14:anchorId="0BC990C7" wp14:editId="7F19F640">
+            <wp:simplePos x="0" y="0"/>
+            <wp:positionH relativeFrom="margin">
+              <wp:posOffset>1369695</wp:posOffset>
+            </wp:positionH>
+            <wp:positionV relativeFrom="paragraph">
+              <wp:posOffset>8255</wp:posOffset>
+            </wp:positionV>
+            <wp:extent cx="4242435" cy="1925320"/>
+            <wp:effectExtent l="0" t="0" r="5715" b="0"/>
+            <wp:wrapSquare wrapText="bothSides"/>
+            <wp:docPr id="583486241" name="Imagen 1"/>
+            <wp:cNvGraphicFramePr>
+              <a:graphicFrameLocks xmlns:a="http://schemas.openxmlformats.org/drawingml/2006/main" noChangeAspect="1"/>
+            </wp:cNvGraphicFramePr>
+            <a:graphic xmlns:a="http://schemas.openxmlformats.org/drawingml/2006/main">
+              <a:graphicData uri="http://schemas.openxmlformats.org/drawingml/2006/picture">
+                <pic:pic xmlns:pic="http://schemas.openxmlformats.org/drawingml/2006/picture">
+                  <pic:nvPicPr>
+                    <pic:cNvPr id="583486241" name=""/>
+                    <pic:cNvPicPr/>
+                  </pic:nvPicPr>
+                  <pic:blipFill>
+                    <a:blip r:embed="rId26" cstate="print">
+                      <a:extLst>
+                        <a:ext uri="{28A0092B-C50C-407E-A947-70E740481C1C}">
+                          <a14:useLocalDpi xmlns:a14="http://schemas.microsoft.com/office/drawing/2010/main" val="0"/>
+                        </a:ext>
+                      </a:extLst>
+                    </a:blip>
+                    <a:stretch>
+                      <a:fillRect/>
+                    </a:stretch>
+                  </pic:blipFill>
+                  <pic:spPr>
+                    <a:xfrm>
+                      <a:off x="0" y="0"/>
+                      <a:ext cx="4242435" cy="1925320"/>
+                    </a:xfrm>
+                    <a:prstGeom prst="rect">
+                      <a:avLst/>
+                    </a:prstGeom>
+                  </pic:spPr>
+                </pic:pic>
+              </a:graphicData>
+            </a:graphic>
+            <wp14:sizeRelH relativeFrom="page">
+              <wp14:pctWidth>0</wp14:pctWidth>
+            </wp14:sizeRelH>
+            <wp14:sizeRelV relativeFrom="page">
+              <wp14:pctHeight>0</wp14:pctHeight>
+            </wp14:sizeRelV>
+          </wp:anchor>
+        </w:drawing>
+      </w:r>
+      <w:r>
+        <w:rPr>
+          <w:noProof/>
+        </w:rPr>
+        <w:drawing>
+          <wp:anchor distT="0" distB="0" distL="114300" distR="114300" simplePos="0" relativeHeight="251680768" behindDoc="0" locked="0" layoutInCell="1" allowOverlap="1" wp14:anchorId="13275445" wp14:editId="2208F72E">
+            <wp:simplePos x="0" y="0"/>
+            <wp:positionH relativeFrom="margin">
+              <wp:posOffset>1369695</wp:posOffset>
+            </wp:positionH>
+            <wp:positionV relativeFrom="paragraph">
+              <wp:posOffset>2124612</wp:posOffset>
+            </wp:positionV>
+            <wp:extent cx="4248150" cy="1934845"/>
+            <wp:effectExtent l="0" t="0" r="0" b="8255"/>
+            <wp:wrapSquare wrapText="bothSides"/>
+            <wp:docPr id="1504474969" name="Imagen 1"/>
+            <wp:cNvGraphicFramePr>
+              <a:graphicFrameLocks xmlns:a="http://schemas.openxmlformats.org/drawingml/2006/main" noChangeAspect="1"/>
+            </wp:cNvGraphicFramePr>
+            <a:graphic xmlns:a="http://schemas.openxmlformats.org/drawingml/2006/main">
+              <a:graphicData uri="http://schemas.openxmlformats.org/drawingml/2006/picture">
+                <pic:pic xmlns:pic="http://schemas.openxmlformats.org/drawingml/2006/picture">
+                  <pic:nvPicPr>
+                    <pic:cNvPr id="1504474969" name=""/>
+                    <pic:cNvPicPr/>
+                  </pic:nvPicPr>
+                  <pic:blipFill>
+                    <a:blip r:embed="rId27" cstate="print">
+                      <a:extLst>
+                        <a:ext uri="{28A0092B-C50C-407E-A947-70E740481C1C}">
+                          <a14:useLocalDpi xmlns:a14="http://schemas.microsoft.com/office/drawing/2010/main" val="0"/>
+                        </a:ext>
+                      </a:extLst>
+                    </a:blip>
+                    <a:stretch>
+                      <a:fillRect/>
+                    </a:stretch>
+                  </pic:blipFill>
+                  <pic:spPr>
+                    <a:xfrm>
+                      <a:off x="0" y="0"/>
+                      <a:ext cx="4248150" cy="1934845"/>
+                    </a:xfrm>
+                    <a:prstGeom prst="rect">
+                      <a:avLst/>
+                    </a:prstGeom>
+                  </pic:spPr>
+                </pic:pic>
+              </a:graphicData>
+            </a:graphic>
+            <wp14:sizeRelH relativeFrom="page">
+              <wp14:pctWidth>0</wp14:pctWidth>
+            </wp14:sizeRelH>
+            <wp14:sizeRelV relativeFrom="page">
+              <wp14:pctHeight>0</wp14:pctHeight>
+            </wp14:sizeRelV>
+          </wp:anchor>
+        </w:drawing>
+      </w:r>
+      <w:r>
+        <w:rPr>
+          <w:noProof/>
+        </w:rPr>
+        <w:drawing>
+          <wp:inline distT="0" distB="0" distL="0" distR="0" wp14:anchorId="66CBDA08" wp14:editId="0CE82025">
+            <wp:extent cx="1188628" cy="8068665"/>
+            <wp:effectExtent l="0" t="0" r="0" b="0"/>
+            <wp:docPr id="1437516795" name="Imagen 7"/>
+            <wp:cNvGraphicFramePr>
+              <a:graphicFrameLocks xmlns:a="http://schemas.openxmlformats.org/drawingml/2006/main" noChangeAspect="1"/>
+            </wp:cNvGraphicFramePr>
+            <a:graphic xmlns:a="http://schemas.openxmlformats.org/drawingml/2006/main">
+              <a:graphicData uri="http://schemas.openxmlformats.org/drawingml/2006/picture">
+                <pic:pic xmlns:pic="http://schemas.openxmlformats.org/drawingml/2006/picture">
+                  <pic:nvPicPr>
+                    <pic:cNvPr id="1437516795" name="Imagen 1437516795"/>
+                    <pic:cNvPicPr/>
+                  </pic:nvPicPr>
+                  <pic:blipFill rotWithShape="1">
+                    <a:blip r:embed="rId28" cstate="print">
+                      <a:extLst>
+                        <a:ext uri="{28A0092B-C50C-407E-A947-70E740481C1C}">
+                          <a14:useLocalDpi xmlns:a14="http://schemas.microsoft.com/office/drawing/2010/main" val="0"/>
+                        </a:ext>
+                      </a:extLst>
+                    </a:blip>
+                    <a:srcRect l="6673" t="1062" r="6576" b="1226"/>
+                    <a:stretch/>
+                  </pic:blipFill>
+                  <pic:spPr bwMode="auto">
+                    <a:xfrm>
+                      <a:off x="0" y="0"/>
+                      <a:ext cx="1188628" cy="8068665"/>
+                    </a:xfrm>
+                    <a:prstGeom prst="rect">
+                      <a:avLst/>
+                    </a:prstGeom>
+                    <a:ln>
+                      <a:noFill/>
+                    </a:ln>
+                    <a:extLst>
+                      <a:ext uri="{53640926-AAD7-44D8-BBD7-CCE9431645EC}">
+                        <a14:shadowObscured xmlns:a14="http://schemas.microsoft.com/office/drawing/2010/main"/>
+                      </a:ext>
+                    </a:extLst>
+                  </pic:spPr>
+                </pic:pic>
+              </a:graphicData>
+            </a:graphic>
+          </wp:inline>
+        </w:drawing>
+      </w:r>
+    </w:p>
+    <w:p>
+      <w:r>
+        <w:lastRenderedPageBreak/>
+        <w:t xml:space="preserve">El componente </w:t>
+      </w:r>
+      <w:proofErr w:type="spellStart"/>
+      <w:r>
+        <w:rPr>
+          <w:b/>
+          <w:bCs/>
+        </w:rPr>
+        <w:t>AddUpdateCVsComponent</w:t>
+      </w:r>
+      <w:proofErr w:type="spellEnd"/>
+      <w:r>
+        <w:t xml:space="preserve"> es un formulario que permite crear nuevos postulantes o editar la información de los existentes. Este formulario incluye campos como nombre, carrera, fecha de registro, correo electrónico, teléfono, ubicación, experiencia, idiomas, habilidades, disponibilidad, currículum (archivo PDF), notas y estado del postulante.</w:t>
+      </w:r>
+    </w:p>
+    <w:p>
+      <w:r>
+        <w:t xml:space="preserve">Además, este componente se integra con </w:t>
+      </w:r>
+      <w:proofErr w:type="spellStart"/>
+      <w:r>
+        <w:rPr>
+          <w:b/>
+          <w:bCs/>
+        </w:rPr>
+        <w:t>Firebase</w:t>
+      </w:r>
+      <w:proofErr w:type="spellEnd"/>
+      <w:r>
+        <w:t xml:space="preserve"> para guardar y actualizar los datos en </w:t>
+      </w:r>
+      <w:proofErr w:type="spellStart"/>
+      <w:r>
+        <w:rPr>
+          <w:b/>
+          <w:bCs/>
+        </w:rPr>
+        <w:t>Firestore</w:t>
+      </w:r>
+      <w:proofErr w:type="spellEnd"/>
+      <w:r>
+        <w:t xml:space="preserve"> y almacenar los archivos PDF en </w:t>
+      </w:r>
+      <w:proofErr w:type="spellStart"/>
+      <w:r>
+        <w:rPr>
+          <w:b/>
+          <w:bCs/>
+        </w:rPr>
+        <w:t>Firebase</w:t>
+      </w:r>
+      <w:proofErr w:type="spellEnd"/>
+      <w:r>
+        <w:t xml:space="preserve"> Storage</w:t>
+      </w:r>
+      <w:r>
+        <w:t>.</w:t>
+      </w:r>
+    </w:p>
+    <w:p>
+      <w:r>
+        <w:t>Este formulario cuenta con validación en todos sus campos; si no son completados, no será posible publicar al postulante, por lo que es obligatorio ingresar toda la información requerida.</w:t>
+      </w:r>
+    </w:p>
+    <w:p>
+      <w:r>
+        <w:t>Una vez que los datos han sido cargados, se dispone de una opción de actualización. Este método recupera los datos previamente publicados y los coloca en los campos correspondientes, con el fin de que el usuario pueda identificar errores o actualizar la información.</w:t>
+      </w:r>
+    </w:p>
+    <w:p>
+      <w:r>
+        <w:t xml:space="preserve">En cuanto a la subida de archivos, este componente solo permite cargar documentos en formato PDF. Además, cuenta con una función </w:t>
+      </w:r>
+      <w:r>
+        <w:t>de</w:t>
+      </w:r>
+      <w:r>
+        <w:t xml:space="preserve"> un botón para eliminar</w:t>
+      </w:r>
+      <w:r>
+        <w:t xml:space="preserve"> un archivo existente</w:t>
+      </w:r>
+      <w:r>
+        <w:t xml:space="preserve"> y subir uno nuevo</w:t>
+      </w:r>
+      <w:r>
+        <w:t xml:space="preserve"> en caso de ser necesario</w:t>
+      </w:r>
+      <w:r>
+        <w:t xml:space="preserve">. </w:t>
+      </w:r>
+    </w:p>
+    <w:p>
+      <w:r>
+        <w:t xml:space="preserve">Este componente se conecta con el servicio </w:t>
+      </w:r>
+      <w:proofErr w:type="spellStart"/>
+      <w:r>
+        <w:rPr>
+          <w:b/>
+          <w:bCs/>
+        </w:rPr>
+        <w:t>AuthService</w:t>
+      </w:r>
+      <w:proofErr w:type="spellEnd"/>
+      <w:r>
+        <w:rPr>
+          <w:b/>
+          <w:bCs/>
+        </w:rPr>
+        <w:t xml:space="preserve"> </w:t>
+      </w:r>
+      <w:r>
+        <w:t xml:space="preserve">a través del método </w:t>
+      </w:r>
+      <w:proofErr w:type="spellStart"/>
+      <w:proofErr w:type="gramStart"/>
+      <w:r>
+        <w:rPr>
+          <w:b/>
+          <w:bCs/>
+        </w:rPr>
+        <w:t>getCurrentUser</w:t>
+      </w:r>
+      <w:proofErr w:type="spellEnd"/>
+      <w:r>
+        <w:rPr>
+          <w:b/>
+          <w:bCs/>
+        </w:rPr>
+        <w:t>(</w:t>
+      </w:r>
+      <w:proofErr w:type="gramEnd"/>
+      <w:r>
+        <w:rPr>
+          <w:b/>
+          <w:bCs/>
+        </w:rPr>
+        <w:t>)</w:t>
+      </w:r>
+      <w:r>
+        <w:t>, el cual permite obtener al usuario autenticado. Esto es útil para acceder a información como su nombre, correo electrónico o ID.</w:t>
+      </w:r>
+    </w:p>
+    <w:p>
+      <w:r>
+        <w:t xml:space="preserve">Otra conexión importante es con el método </w:t>
+      </w:r>
+      <w:proofErr w:type="spellStart"/>
+      <w:proofErr w:type="gramStart"/>
+      <w:r>
+        <w:rPr>
+          <w:b/>
+          <w:bCs/>
+        </w:rPr>
+        <w:t>createId</w:t>
+      </w:r>
+      <w:proofErr w:type="spellEnd"/>
+      <w:r>
+        <w:rPr>
+          <w:b/>
+          <w:bCs/>
+        </w:rPr>
+        <w:t>(</w:t>
+      </w:r>
+      <w:proofErr w:type="gramEnd"/>
+      <w:r>
+        <w:rPr>
+          <w:b/>
+          <w:bCs/>
+        </w:rPr>
+        <w:t>)</w:t>
+      </w:r>
+      <w:r>
+        <w:t xml:space="preserve"> del servicio de </w:t>
+      </w:r>
+      <w:proofErr w:type="spellStart"/>
+      <w:r>
+        <w:rPr>
+          <w:b/>
+          <w:bCs/>
+        </w:rPr>
+        <w:t>Firebase</w:t>
+      </w:r>
+      <w:proofErr w:type="spellEnd"/>
+      <w:r>
+        <w:t>, cuya función es generar un ID único para identificar a cada postulante al momento de su creación. Este ID también es útil al realizar una actualización, ya que permite identificar al usuario cuyos datos serán modificados.</w:t>
+      </w:r>
+    </w:p>
+    <w:p>
+      <w:r>
+        <w:t xml:space="preserve">Asimismo, el componente se conecta con el método </w:t>
+      </w:r>
+      <w:proofErr w:type="spellStart"/>
+      <w:proofErr w:type="gramStart"/>
+      <w:r>
+        <w:rPr>
+          <w:b/>
+          <w:bCs/>
+        </w:rPr>
+        <w:t>updateCurriculum</w:t>
+      </w:r>
+      <w:proofErr w:type="spellEnd"/>
+      <w:r>
+        <w:rPr>
+          <w:b/>
+          <w:bCs/>
+        </w:rPr>
+        <w:t>(</w:t>
+      </w:r>
+      <w:proofErr w:type="gramEnd"/>
+      <w:r>
+        <w:rPr>
+          <w:b/>
+          <w:bCs/>
+        </w:rPr>
+        <w:t>)</w:t>
+      </w:r>
+      <w:r>
+        <w:rPr>
+          <w:b/>
+          <w:bCs/>
+        </w:rPr>
+        <w:t xml:space="preserve"> </w:t>
+      </w:r>
+      <w:r>
+        <w:t xml:space="preserve">del servicio de </w:t>
+      </w:r>
+      <w:proofErr w:type="spellStart"/>
+      <w:r>
+        <w:rPr>
+          <w:b/>
+          <w:bCs/>
+        </w:rPr>
+        <w:t>Firebase</w:t>
+      </w:r>
+      <w:proofErr w:type="spellEnd"/>
+      <w:r>
+        <w:t>, utilizado para actualizar los datos del postulante, ya sea información personal o archivos asociados.</w:t>
+      </w:r>
+    </w:p>
+    <w:p>
+      <w:r>
+        <w:t xml:space="preserve">Por último, se cuenta con la conexión al método </w:t>
+      </w:r>
+      <w:proofErr w:type="spellStart"/>
+      <w:proofErr w:type="gramStart"/>
+      <w:r>
+        <w:rPr>
+          <w:b/>
+          <w:bCs/>
+        </w:rPr>
+        <w:t>createCurriculum</w:t>
+      </w:r>
+      <w:proofErr w:type="spellEnd"/>
+      <w:r>
+        <w:rPr>
+          <w:b/>
+          <w:bCs/>
+        </w:rPr>
+        <w:t>(</w:t>
+      </w:r>
+      <w:proofErr w:type="gramEnd"/>
+      <w:r>
+        <w:rPr>
+          <w:b/>
+          <w:bCs/>
+        </w:rPr>
+        <w:t>)</w:t>
+      </w:r>
+      <w:r>
+        <w:rPr>
+          <w:b/>
+          <w:bCs/>
+        </w:rPr>
+        <w:t xml:space="preserve"> </w:t>
+      </w:r>
+      <w:r>
+        <w:t xml:space="preserve">del servicio de </w:t>
+      </w:r>
+      <w:proofErr w:type="spellStart"/>
+      <w:r>
+        <w:rPr>
+          <w:b/>
+          <w:bCs/>
+        </w:rPr>
+        <w:t>Firebase</w:t>
+      </w:r>
+      <w:proofErr w:type="spellEnd"/>
+      <w:r>
+        <w:t>, cuya función es permitir la creación de un nuevo postulante mediante el ingreso de datos y la subida de archivos en formato PDF</w:t>
+      </w:r>
+      <w:r>
+        <w:t xml:space="preserve">. </w:t>
+      </w:r>
+    </w:p>
+    <w:p/>
+    <w:p/>
+    <w:p/>
+    <w:p>
+      <w:pPr>
+        <w:rPr>
+          <w:noProof/>
+        </w:rPr>
+      </w:pPr>
+      <w:r>
+        <w:rPr>
+          <w:noProof/>
+        </w:rPr>
+        <w:lastRenderedPageBreak/>
+        <w:drawing>
+          <wp:anchor distT="0" distB="0" distL="114300" distR="114300" simplePos="0" relativeHeight="251684864" behindDoc="0" locked="0" layoutInCell="1" allowOverlap="1" wp14:anchorId="4966A8C1" wp14:editId="6983B81F">
+            <wp:simplePos x="0" y="0"/>
+            <wp:positionH relativeFrom="margin">
+              <wp:align>right</wp:align>
+            </wp:positionH>
+            <wp:positionV relativeFrom="paragraph">
+              <wp:posOffset>4272280</wp:posOffset>
+            </wp:positionV>
+            <wp:extent cx="3390900" cy="1310005"/>
+            <wp:effectExtent l="0" t="0" r="0" b="4445"/>
+            <wp:wrapSquare wrapText="bothSides"/>
+            <wp:docPr id="814169370" name="Imagen 12"/>
+            <wp:cNvGraphicFramePr>
+              <a:graphicFrameLocks xmlns:a="http://schemas.openxmlformats.org/drawingml/2006/main" noChangeAspect="1"/>
+            </wp:cNvGraphicFramePr>
+            <a:graphic xmlns:a="http://schemas.openxmlformats.org/drawingml/2006/main">
+              <a:graphicData uri="http://schemas.openxmlformats.org/drawingml/2006/picture">
+                <pic:pic xmlns:pic="http://schemas.openxmlformats.org/drawingml/2006/picture">
+                  <pic:nvPicPr>
+                    <pic:cNvPr id="814169370" name="Imagen 814169370"/>
+                    <pic:cNvPicPr/>
+                  </pic:nvPicPr>
+                  <pic:blipFill rotWithShape="1">
+                    <a:blip r:embed="rId29" cstate="print">
+                      <a:extLst>
+                        <a:ext uri="{28A0092B-C50C-407E-A947-70E740481C1C}">
+                          <a14:useLocalDpi xmlns:a14="http://schemas.microsoft.com/office/drawing/2010/main" val="0"/>
+                        </a:ext>
+                      </a:extLst>
+                    </a:blip>
+                    <a:srcRect l="5262" t="11231" r="5125" b="12403"/>
+                    <a:stretch/>
+                  </pic:blipFill>
+                  <pic:spPr bwMode="auto">
+                    <a:xfrm>
+                      <a:off x="0" y="0"/>
+                      <a:ext cx="3390900" cy="1310005"/>
+                    </a:xfrm>
+                    <a:prstGeom prst="rect">
+                      <a:avLst/>
+                    </a:prstGeom>
+                    <a:ln>
+                      <a:noFill/>
+                    </a:ln>
+                    <a:extLst>
+                      <a:ext uri="{53640926-AAD7-44D8-BBD7-CCE9431645EC}">
+                        <a14:shadowObscured xmlns:a14="http://schemas.microsoft.com/office/drawing/2010/main"/>
+                      </a:ext>
+                    </a:extLst>
+                  </pic:spPr>
+                </pic:pic>
+              </a:graphicData>
+            </a:graphic>
+            <wp14:sizeRelH relativeFrom="page">
+              <wp14:pctWidth>0</wp14:pctWidth>
+            </wp14:sizeRelH>
+            <wp14:sizeRelV relativeFrom="page">
+              <wp14:pctHeight>0</wp14:pctHeight>
+            </wp14:sizeRelV>
+          </wp:anchor>
+        </w:drawing>
+      </w:r>
+      <w:r>
+        <w:rPr>
+          <w:noProof/>
+        </w:rPr>
+        <w:drawing>
+          <wp:anchor distT="0" distB="0" distL="114300" distR="114300" simplePos="0" relativeHeight="251683840" behindDoc="0" locked="0" layoutInCell="1" allowOverlap="1" wp14:anchorId="665946FE" wp14:editId="1ECF1A60">
+            <wp:simplePos x="0" y="0"/>
+            <wp:positionH relativeFrom="margin">
+              <wp:posOffset>2219325</wp:posOffset>
+            </wp:positionH>
+            <wp:positionV relativeFrom="paragraph">
+              <wp:posOffset>3567430</wp:posOffset>
+            </wp:positionV>
+            <wp:extent cx="3387090" cy="504825"/>
+            <wp:effectExtent l="0" t="0" r="3810" b="9525"/>
+            <wp:wrapSquare wrapText="bothSides"/>
+            <wp:docPr id="537466253" name="Imagen 11"/>
+            <wp:cNvGraphicFramePr>
+              <a:graphicFrameLocks xmlns:a="http://schemas.openxmlformats.org/drawingml/2006/main" noChangeAspect="1"/>
+            </wp:cNvGraphicFramePr>
+            <a:graphic xmlns:a="http://schemas.openxmlformats.org/drawingml/2006/main">
+              <a:graphicData uri="http://schemas.openxmlformats.org/drawingml/2006/picture">
+                <pic:pic xmlns:pic="http://schemas.openxmlformats.org/drawingml/2006/picture">
+                  <pic:nvPicPr>
+                    <pic:cNvPr id="537466253" name="Imagen 537466253"/>
+                    <pic:cNvPicPr/>
+                  </pic:nvPicPr>
+                  <pic:blipFill rotWithShape="1">
+                    <a:blip r:embed="rId30" cstate="print">
+                      <a:extLst>
+                        <a:ext uri="{28A0092B-C50C-407E-A947-70E740481C1C}">
+                          <a14:useLocalDpi xmlns:a14="http://schemas.microsoft.com/office/drawing/2010/main" val="0"/>
+                        </a:ext>
+                      </a:extLst>
+                    </a:blip>
+                    <a:srcRect l="4922" t="22503" r="5125" b="21941"/>
+                    <a:stretch/>
+                  </pic:blipFill>
+                  <pic:spPr bwMode="auto">
+                    <a:xfrm>
+                      <a:off x="0" y="0"/>
+                      <a:ext cx="3387090" cy="504825"/>
+                    </a:xfrm>
+                    <a:prstGeom prst="rect">
+                      <a:avLst/>
+                    </a:prstGeom>
+                    <a:ln>
+                      <a:noFill/>
+                    </a:ln>
+                    <a:extLst>
+                      <a:ext uri="{53640926-AAD7-44D8-BBD7-CCE9431645EC}">
+                        <a14:shadowObscured xmlns:a14="http://schemas.microsoft.com/office/drawing/2010/main"/>
+                      </a:ext>
+                    </a:extLst>
+                  </pic:spPr>
+                </pic:pic>
+              </a:graphicData>
+            </a:graphic>
+            <wp14:sizeRelH relativeFrom="page">
+              <wp14:pctWidth>0</wp14:pctWidth>
+            </wp14:sizeRelH>
+            <wp14:sizeRelV relativeFrom="page">
+              <wp14:pctHeight>0</wp14:pctHeight>
+            </wp14:sizeRelV>
+          </wp:anchor>
+        </w:drawing>
+      </w:r>
+      <w:r>
+        <w:rPr>
+          <w:noProof/>
+        </w:rPr>
+        <w:drawing>
+          <wp:anchor distT="0" distB="0" distL="114300" distR="114300" simplePos="0" relativeHeight="251682816" behindDoc="0" locked="0" layoutInCell="1" allowOverlap="1" wp14:anchorId="6D316CB3" wp14:editId="6F0AEA88">
+            <wp:simplePos x="0" y="0"/>
+            <wp:positionH relativeFrom="margin">
+              <wp:align>right</wp:align>
+            </wp:positionH>
+            <wp:positionV relativeFrom="paragraph">
+              <wp:posOffset>2252980</wp:posOffset>
+            </wp:positionV>
+            <wp:extent cx="3382010" cy="1129030"/>
+            <wp:effectExtent l="0" t="0" r="8890" b="0"/>
+            <wp:wrapSquare wrapText="bothSides"/>
+            <wp:docPr id="1123444235" name="Imagen 10"/>
+            <wp:cNvGraphicFramePr>
+              <a:graphicFrameLocks xmlns:a="http://schemas.openxmlformats.org/drawingml/2006/main" noChangeAspect="1"/>
+            </wp:cNvGraphicFramePr>
+            <a:graphic xmlns:a="http://schemas.openxmlformats.org/drawingml/2006/main">
+              <a:graphicData uri="http://schemas.openxmlformats.org/drawingml/2006/picture">
+                <pic:pic xmlns:pic="http://schemas.openxmlformats.org/drawingml/2006/picture">
+                  <pic:nvPicPr>
+                    <pic:cNvPr id="1123444235" name="Imagen 1123444235"/>
+                    <pic:cNvPicPr/>
+                  </pic:nvPicPr>
+                  <pic:blipFill rotWithShape="1">
+                    <a:blip r:embed="rId31">
+                      <a:extLst>
+                        <a:ext uri="{28A0092B-C50C-407E-A947-70E740481C1C}">
+                          <a14:useLocalDpi xmlns:a14="http://schemas.microsoft.com/office/drawing/2010/main" val="0"/>
+                        </a:ext>
+                      </a:extLst>
+                    </a:blip>
+                    <a:srcRect l="9335" t="20637" r="9369" b="21071"/>
+                    <a:stretch/>
+                  </pic:blipFill>
+                  <pic:spPr bwMode="auto">
+                    <a:xfrm>
+                      <a:off x="0" y="0"/>
+                      <a:ext cx="3382010" cy="1129030"/>
+                    </a:xfrm>
+                    <a:prstGeom prst="rect">
+                      <a:avLst/>
+                    </a:prstGeom>
+                    <a:ln>
+                      <a:noFill/>
+                    </a:ln>
+                    <a:extLst>
+                      <a:ext uri="{53640926-AAD7-44D8-BBD7-CCE9431645EC}">
+                        <a14:shadowObscured xmlns:a14="http://schemas.microsoft.com/office/drawing/2010/main"/>
+                      </a:ext>
+                    </a:extLst>
+                  </pic:spPr>
+                </pic:pic>
+              </a:graphicData>
+            </a:graphic>
+            <wp14:sizeRelH relativeFrom="page">
+              <wp14:pctWidth>0</wp14:pctWidth>
+            </wp14:sizeRelH>
+            <wp14:sizeRelV relativeFrom="page">
+              <wp14:pctHeight>0</wp14:pctHeight>
+            </wp14:sizeRelV>
+          </wp:anchor>
+        </w:drawing>
+      </w:r>
+      <w:r>
+        <w:rPr>
+          <w:noProof/>
+        </w:rPr>
+        <w:drawing>
+          <wp:anchor distT="0" distB="0" distL="114300" distR="114300" simplePos="0" relativeHeight="251681792" behindDoc="0" locked="0" layoutInCell="1" allowOverlap="1" wp14:anchorId="72BD2419" wp14:editId="6CDF92B8">
+            <wp:simplePos x="0" y="0"/>
+            <wp:positionH relativeFrom="margin">
+              <wp:align>right</wp:align>
+            </wp:positionH>
+            <wp:positionV relativeFrom="paragraph">
+              <wp:posOffset>4445</wp:posOffset>
+            </wp:positionV>
+            <wp:extent cx="3380105" cy="2092960"/>
+            <wp:effectExtent l="0" t="0" r="0" b="2540"/>
+            <wp:wrapSquare wrapText="bothSides"/>
+            <wp:docPr id="1067315274" name="Imagen 9"/>
+            <wp:cNvGraphicFramePr>
+              <a:graphicFrameLocks xmlns:a="http://schemas.openxmlformats.org/drawingml/2006/main" noChangeAspect="1"/>
+            </wp:cNvGraphicFramePr>
+            <a:graphic xmlns:a="http://schemas.openxmlformats.org/drawingml/2006/main">
+              <a:graphicData uri="http://schemas.openxmlformats.org/drawingml/2006/picture">
+                <pic:pic xmlns:pic="http://schemas.openxmlformats.org/drawingml/2006/picture">
+                  <pic:nvPicPr>
+                    <pic:cNvPr id="1067315274" name="Imagen 1067315274"/>
+                    <pic:cNvPicPr/>
+                  </pic:nvPicPr>
+                  <pic:blipFill rotWithShape="1">
+                    <a:blip r:embed="rId32" cstate="print">
+                      <a:extLst>
+                        <a:ext uri="{28A0092B-C50C-407E-A947-70E740481C1C}">
+                          <a14:useLocalDpi xmlns:a14="http://schemas.microsoft.com/office/drawing/2010/main" val="0"/>
+                        </a:ext>
+                      </a:extLst>
+                    </a:blip>
+                    <a:srcRect l="6401" t="9587" r="6728" b="9860"/>
+                    <a:stretch/>
+                  </pic:blipFill>
+                  <pic:spPr bwMode="auto">
+                    <a:xfrm>
+                      <a:off x="0" y="0"/>
+                      <a:ext cx="3380105" cy="2092960"/>
+                    </a:xfrm>
+                    <a:prstGeom prst="rect">
+                      <a:avLst/>
+                    </a:prstGeom>
+                    <a:ln>
+                      <a:noFill/>
+                    </a:ln>
+                    <a:extLst>
+                      <a:ext uri="{53640926-AAD7-44D8-BBD7-CCE9431645EC}">
+                        <a14:shadowObscured xmlns:a14="http://schemas.microsoft.com/office/drawing/2010/main"/>
+                      </a:ext>
+                    </a:extLst>
+                  </pic:spPr>
+                </pic:pic>
+              </a:graphicData>
+            </a:graphic>
+            <wp14:sizeRelH relativeFrom="page">
+              <wp14:pctWidth>0</wp14:pctWidth>
+            </wp14:sizeRelH>
+            <wp14:sizeRelV relativeFrom="page">
+              <wp14:pctHeight>0</wp14:pctHeight>
+            </wp14:sizeRelV>
+          </wp:anchor>
+        </w:drawing>
+      </w:r>
+      <w:r>
+        <w:rPr>
+          <w:noProof/>
+        </w:rPr>
+        <w:drawing>
+          <wp:inline distT="0" distB="0" distL="0" distR="0" wp14:anchorId="05631589" wp14:editId="453DE829">
+            <wp:extent cx="1898015" cy="8033657"/>
+            <wp:effectExtent l="0" t="0" r="6985" b="5715"/>
+            <wp:docPr id="1861981152" name="Imagen 8"/>
+            <wp:cNvGraphicFramePr>
+              <a:graphicFrameLocks xmlns:a="http://schemas.openxmlformats.org/drawingml/2006/main" noChangeAspect="1"/>
+            </wp:cNvGraphicFramePr>
+            <a:graphic xmlns:a="http://schemas.openxmlformats.org/drawingml/2006/main">
+              <a:graphicData uri="http://schemas.openxmlformats.org/drawingml/2006/picture">
+                <pic:pic xmlns:pic="http://schemas.openxmlformats.org/drawingml/2006/picture">
+                  <pic:nvPicPr>
+                    <pic:cNvPr id="1944448131" name="Imagen 1944448131"/>
+                    <pic:cNvPicPr/>
+                  </pic:nvPicPr>
+                  <pic:blipFill rotWithShape="1">
+                    <a:blip r:embed="rId33" cstate="print">
+                      <a:extLst>
+                        <a:ext uri="{28A0092B-C50C-407E-A947-70E740481C1C}">
+                          <a14:useLocalDpi xmlns:a14="http://schemas.microsoft.com/office/drawing/2010/main" val="0"/>
+                        </a:ext>
+                      </a:extLst>
+                    </a:blip>
+                    <a:srcRect l="5298" t="1185" r="4874" b="1497"/>
+                    <a:stretch/>
+                  </pic:blipFill>
+                  <pic:spPr bwMode="auto">
+                    <a:xfrm>
+                      <a:off x="0" y="0"/>
+                      <a:ext cx="1898867" cy="8037263"/>
+                    </a:xfrm>
+                    <a:prstGeom prst="rect">
+                      <a:avLst/>
+                    </a:prstGeom>
+                    <a:ln>
+                      <a:noFill/>
+                    </a:ln>
+                    <a:extLst>
+                      <a:ext uri="{53640926-AAD7-44D8-BBD7-CCE9431645EC}">
+                        <a14:shadowObscured xmlns:a14="http://schemas.microsoft.com/office/drawing/2010/main"/>
+                      </a:ext>
+                    </a:extLst>
+                  </pic:spPr>
+                </pic:pic>
+              </a:graphicData>
+            </a:graphic>
+          </wp:inline>
+        </w:drawing>
+      </w:r>
+    </w:p>
+    <w:p>
+      <w:pPr>
+        <w:rPr>
+          <w:noProof/>
+        </w:rPr>
+      </w:pPr>
+      <w:r>
+        <w:rPr>
+          <w:noProof/>
+        </w:rPr>
+        <w:lastRenderedPageBreak/>
+        <w:drawing>
+          <wp:anchor distT="0" distB="0" distL="114300" distR="114300" simplePos="0" relativeHeight="251687936" behindDoc="0" locked="0" layoutInCell="1" allowOverlap="1" wp14:anchorId="28F93466" wp14:editId="63131FAB">
+            <wp:simplePos x="0" y="0"/>
+            <wp:positionH relativeFrom="column">
+              <wp:posOffset>3358104</wp:posOffset>
+            </wp:positionH>
+            <wp:positionV relativeFrom="paragraph">
+              <wp:posOffset>5912143</wp:posOffset>
+            </wp:positionV>
+            <wp:extent cx="1931603" cy="2190541"/>
+            <wp:effectExtent l="0" t="0" r="0" b="635"/>
+            <wp:wrapSquare wrapText="bothSides"/>
+            <wp:docPr id="1596495544" name="Imagen 1"/>
+            <wp:cNvGraphicFramePr>
+              <a:graphicFrameLocks xmlns:a="http://schemas.openxmlformats.org/drawingml/2006/main" noChangeAspect="1"/>
+            </wp:cNvGraphicFramePr>
+            <a:graphic xmlns:a="http://schemas.openxmlformats.org/drawingml/2006/main">
+              <a:graphicData uri="http://schemas.openxmlformats.org/drawingml/2006/picture">
+                <pic:pic xmlns:pic="http://schemas.openxmlformats.org/drawingml/2006/picture">
+                  <pic:nvPicPr>
+                    <pic:cNvPr id="1596495544" name=""/>
+                    <pic:cNvPicPr/>
+                  </pic:nvPicPr>
+                  <pic:blipFill>
+                    <a:blip r:embed="rId34" cstate="print">
+                      <a:extLst>
+                        <a:ext uri="{28A0092B-C50C-407E-A947-70E740481C1C}">
+                          <a14:useLocalDpi xmlns:a14="http://schemas.microsoft.com/office/drawing/2010/main" val="0"/>
+                        </a:ext>
+                      </a:extLst>
+                    </a:blip>
+                    <a:stretch>
+                      <a:fillRect/>
+                    </a:stretch>
+                  </pic:blipFill>
+                  <pic:spPr>
+                    <a:xfrm>
+                      <a:off x="0" y="0"/>
+                      <a:ext cx="1931603" cy="2190541"/>
+                    </a:xfrm>
+                    <a:prstGeom prst="rect">
+                      <a:avLst/>
+                    </a:prstGeom>
+                  </pic:spPr>
+                </pic:pic>
+              </a:graphicData>
+            </a:graphic>
+            <wp14:sizeRelH relativeFrom="page">
+              <wp14:pctWidth>0</wp14:pctWidth>
+            </wp14:sizeRelH>
+            <wp14:sizeRelV relativeFrom="page">
+              <wp14:pctHeight>0</wp14:pctHeight>
+            </wp14:sizeRelV>
+          </wp:anchor>
+        </w:drawing>
+      </w:r>
+      <w:r>
+        <w:rPr>
+          <w:noProof/>
+        </w:rPr>
+        <w:drawing>
+          <wp:anchor distT="0" distB="0" distL="114300" distR="114300" simplePos="0" relativeHeight="251686912" behindDoc="0" locked="0" layoutInCell="1" allowOverlap="1" wp14:anchorId="0854E6B3" wp14:editId="4C19F636">
+            <wp:simplePos x="0" y="0"/>
+            <wp:positionH relativeFrom="margin">
+              <wp:posOffset>3373937</wp:posOffset>
+            </wp:positionH>
+            <wp:positionV relativeFrom="paragraph">
+              <wp:posOffset>3651997</wp:posOffset>
+            </wp:positionV>
+            <wp:extent cx="1899285" cy="2139950"/>
+            <wp:effectExtent l="0" t="0" r="5715" b="0"/>
+            <wp:wrapSquare wrapText="bothSides"/>
+            <wp:docPr id="1365948223" name="Imagen 1"/>
+            <wp:cNvGraphicFramePr>
+              <a:graphicFrameLocks xmlns:a="http://schemas.openxmlformats.org/drawingml/2006/main" noChangeAspect="1"/>
+            </wp:cNvGraphicFramePr>
+            <a:graphic xmlns:a="http://schemas.openxmlformats.org/drawingml/2006/main">
+              <a:graphicData uri="http://schemas.openxmlformats.org/drawingml/2006/picture">
+                <pic:pic xmlns:pic="http://schemas.openxmlformats.org/drawingml/2006/picture">
+                  <pic:nvPicPr>
+                    <pic:cNvPr id="1365948223" name=""/>
+                    <pic:cNvPicPr/>
+                  </pic:nvPicPr>
+                  <pic:blipFill>
+                    <a:blip r:embed="rId35" cstate="print">
+                      <a:extLst>
+                        <a:ext uri="{28A0092B-C50C-407E-A947-70E740481C1C}">
+                          <a14:useLocalDpi xmlns:a14="http://schemas.microsoft.com/office/drawing/2010/main" val="0"/>
+                        </a:ext>
+                      </a:extLst>
+                    </a:blip>
+                    <a:stretch>
+                      <a:fillRect/>
+                    </a:stretch>
+                  </pic:blipFill>
+                  <pic:spPr>
+                    <a:xfrm>
+                      <a:off x="0" y="0"/>
+                      <a:ext cx="1899285" cy="2139950"/>
+                    </a:xfrm>
+                    <a:prstGeom prst="rect">
+                      <a:avLst/>
+                    </a:prstGeom>
+                  </pic:spPr>
+                </pic:pic>
+              </a:graphicData>
+            </a:graphic>
+            <wp14:sizeRelH relativeFrom="page">
+              <wp14:pctWidth>0</wp14:pctWidth>
+            </wp14:sizeRelH>
+            <wp14:sizeRelV relativeFrom="page">
+              <wp14:pctHeight>0</wp14:pctHeight>
+            </wp14:sizeRelV>
+          </wp:anchor>
+        </w:drawing>
+      </w:r>
+      <w:r>
+        <w:rPr>
+          <w:noProof/>
+        </w:rPr>
+        <w:drawing>
+          <wp:anchor distT="0" distB="0" distL="114300" distR="114300" simplePos="0" relativeHeight="251685888" behindDoc="0" locked="0" layoutInCell="1" allowOverlap="1" wp14:anchorId="4F84D01D" wp14:editId="2B3C758B">
+            <wp:simplePos x="0" y="0"/>
+            <wp:positionH relativeFrom="margin">
+              <wp:posOffset>3409370</wp:posOffset>
+            </wp:positionH>
+            <wp:positionV relativeFrom="paragraph">
+              <wp:posOffset>223</wp:posOffset>
+            </wp:positionV>
+            <wp:extent cx="1740535" cy="3526790"/>
+            <wp:effectExtent l="0" t="0" r="0" b="0"/>
+            <wp:wrapSquare wrapText="bothSides"/>
+            <wp:docPr id="2075700264" name="Imagen 13"/>
+            <wp:cNvGraphicFramePr>
+              <a:graphicFrameLocks xmlns:a="http://schemas.openxmlformats.org/drawingml/2006/main" noChangeAspect="1"/>
+            </wp:cNvGraphicFramePr>
+            <a:graphic xmlns:a="http://schemas.openxmlformats.org/drawingml/2006/main">
+              <a:graphicData uri="http://schemas.openxmlformats.org/drawingml/2006/picture">
+                <pic:pic xmlns:pic="http://schemas.openxmlformats.org/drawingml/2006/picture">
+                  <pic:nvPicPr>
+                    <pic:cNvPr id="2075700264" name="Imagen 2075700264"/>
+                    <pic:cNvPicPr/>
+                  </pic:nvPicPr>
+                  <pic:blipFill rotWithShape="1">
+                    <a:blip r:embed="rId36" cstate="print">
+                      <a:extLst>
+                        <a:ext uri="{28A0092B-C50C-407E-A947-70E740481C1C}">
+                          <a14:useLocalDpi xmlns:a14="http://schemas.microsoft.com/office/drawing/2010/main" val="0"/>
+                        </a:ext>
+                      </a:extLst>
+                    </a:blip>
+                    <a:srcRect l="8600" t="4614" r="8414" b="5198"/>
+                    <a:stretch/>
+                  </pic:blipFill>
+                  <pic:spPr bwMode="auto">
+                    <a:xfrm>
+                      <a:off x="0" y="0"/>
+                      <a:ext cx="1740535" cy="3526790"/>
+                    </a:xfrm>
+                    <a:prstGeom prst="rect">
+                      <a:avLst/>
+                    </a:prstGeom>
+                    <a:ln>
+                      <a:noFill/>
+                    </a:ln>
+                    <a:extLst>
+                      <a:ext uri="{53640926-AAD7-44D8-BBD7-CCE9431645EC}">
+                        <a14:shadowObscured xmlns:a14="http://schemas.microsoft.com/office/drawing/2010/main"/>
+                      </a:ext>
+                    </a:extLst>
+                  </pic:spPr>
+                </pic:pic>
+              </a:graphicData>
+            </a:graphic>
+            <wp14:sizeRelH relativeFrom="page">
+              <wp14:pctWidth>0</wp14:pctWidth>
+            </wp14:sizeRelH>
+            <wp14:sizeRelV relativeFrom="page">
+              <wp14:pctHeight>0</wp14:pctHeight>
+            </wp14:sizeRelV>
+          </wp:anchor>
+        </w:drawing>
+      </w:r>
+      <w:r>
+        <w:rPr>
+          <w:noProof/>
+        </w:rPr>
+        <w:drawing>
+          <wp:inline distT="0" distB="0" distL="0" distR="0" wp14:anchorId="35DC6BCD" wp14:editId="70794DE4">
+            <wp:extent cx="2416705" cy="8056058"/>
+            <wp:effectExtent l="0" t="0" r="3175" b="2540"/>
+            <wp:docPr id="101573960" name="Imagen 14"/>
+            <wp:cNvGraphicFramePr>
+              <a:graphicFrameLocks xmlns:a="http://schemas.openxmlformats.org/drawingml/2006/main" noChangeAspect="1"/>
+            </wp:cNvGraphicFramePr>
+            <a:graphic xmlns:a="http://schemas.openxmlformats.org/drawingml/2006/main">
+              <a:graphicData uri="http://schemas.openxmlformats.org/drawingml/2006/picture">
+                <pic:pic xmlns:pic="http://schemas.openxmlformats.org/drawingml/2006/picture">
+                  <pic:nvPicPr>
+                    <pic:cNvPr id="101573960" name="Imagen 101573960"/>
+                    <pic:cNvPicPr/>
+                  </pic:nvPicPr>
+                  <pic:blipFill rotWithShape="1">
+                    <a:blip r:embed="rId37" cstate="print">
+                      <a:extLst>
+                        <a:ext uri="{28A0092B-C50C-407E-A947-70E740481C1C}">
+                          <a14:useLocalDpi xmlns:a14="http://schemas.microsoft.com/office/drawing/2010/main" val="0"/>
+                        </a:ext>
+                      </a:extLst>
+                    </a:blip>
+                    <a:srcRect l="3561" t="1214" r="3291" b="1212"/>
+                    <a:stretch/>
+                  </pic:blipFill>
+                  <pic:spPr bwMode="auto">
+                    <a:xfrm>
+                      <a:off x="0" y="0"/>
+                      <a:ext cx="2417399" cy="8058372"/>
+                    </a:xfrm>
+                    <a:prstGeom prst="rect">
+                      <a:avLst/>
+                    </a:prstGeom>
+                    <a:ln>
+                      <a:noFill/>
+                    </a:ln>
+                    <a:extLst>
+                      <a:ext uri="{53640926-AAD7-44D8-BBD7-CCE9431645EC}">
+                        <a14:shadowObscured xmlns:a14="http://schemas.microsoft.com/office/drawing/2010/main"/>
+                      </a:ext>
+                    </a:extLst>
+                  </pic:spPr>
+                </pic:pic>
+              </a:graphicData>
+            </a:graphic>
+          </wp:inline>
+        </w:drawing>
+      </w:r>
+    </w:p>
+    <w:p>
+      <w:r>
+        <w:lastRenderedPageBreak/>
+        <w:t xml:space="preserve">Usos y </w:t>
+      </w:r>
+      <w:r>
+        <w:t>servicio</w:t>
+      </w:r>
+    </w:p>
     <w:p/>
     <w:sectPr>
       <w:pgSz w:w="12240" w:h="15840"/>
@@ -1361,6 +3699,56 @@
     </w:sectPr>
   </w:body>
 </w:document>
+</file>
+
+<file path=word/endnotes.xml><?xml version="1.0" encoding="utf-8"?>
+<w:endnotes xmlns:wpc="http://schemas.microsoft.com/office/word/2010/wordprocessingCanvas" xmlns:cx="http://schemas.microsoft.com/office/drawing/2014/chartex" xmlns:cx1="http://schemas.microsoft.com/office/drawing/2015/9/8/chartex" xmlns:cx2="http://schemas.microsoft.com/office/drawing/2015/10/21/chartex" xmlns:cx3="http://schemas.microsoft.com/office/drawing/2016/5/9/chartex" xmlns:cx4="http://schemas.microsoft.com/office/drawing/2016/5/10/chartex" xmlns:cx5="http://schemas.microsoft.com/office/drawing/2016/5/11/chartex" xmlns:cx6="http://schemas.microsoft.com/office/drawing/2016/5/12/chartex" xmlns:cx7="http://schemas.microsoft.com/office/drawing/2016/5/13/chartex" xmlns:cx8="http://schemas.microsoft.com/office/drawing/2016/5/14/chartex" xmlns:mc="http://schemas.openxmlformats.org/markup-compatibility/2006" xmlns:aink="http://schemas.microsoft.com/office/drawing/2016/ink" xmlns:am3d="http://schemas.microsoft.com/office/drawing/2017/model3d" xmlns:o="urn:schemas-microsoft-com:office:office" xmlns:oel="http://schemas.microsoft.com/office/2019/extlst" xmlns:r="http://schemas.openxmlformats.org/officeDocument/2006/relationships" xmlns:m="http://schemas.openxmlformats.org/officeDocument/2006/math" xmlns:v="urn:schemas-microsoft-com:vml" xmlns:wp14="http://schemas.microsoft.com/office/word/2010/wordprocessingDrawing" xmlns:wp="http://schemas.openxmlformats.org/drawingml/2006/wordprocessingDrawing" xmlns:w10="urn:schemas-microsoft-com:office:word" xmlns:w="http://schemas.openxmlformats.org/wordprocessingml/2006/main" xmlns:w14="http://schemas.microsoft.com/office/word/2010/wordml" xmlns:w15="http://schemas.microsoft.com/office/word/2012/wordml" xmlns:w16cex="http://schemas.microsoft.com/office/word/2018/wordml/cex" xmlns:w16cid="http://schemas.microsoft.com/office/word/2016/wordml/cid" xmlns:w16="http://schemas.microsoft.com/office/word/2018/wordml" xmlns:w16sdtdh="http://schemas.microsoft.com/office/word/2020/wordml/sdtdatahash" xmlns:w16se="http://schemas.microsoft.com/office/word/2015/wordml/symex" xmlns:wpg="http://schemas.microsoft.com/office/word/2010/wordprocessingGroup" xmlns:wpi="http://schemas.microsoft.com/office/word/2010/wordprocessingInk" xmlns:wne="http://schemas.microsoft.com/office/word/2006/wordml" xmlns:wps="http://schemas.microsoft.com/office/word/2010/wordprocessingShape" mc:Ignorable="w14 w15 w16se w16cid w16 w16cex w16sdtdh wp14">
+  <w:endnote w:type="separator" w:id="-1">
+    <w:p>
+      <w:pPr>
+        <w:spacing w:after="0" w:line="240" w:lineRule="auto"/>
+      </w:pPr>
+      <w:r>
+        <w:separator/>
+      </w:r>
+    </w:p>
+  </w:endnote>
+  <w:endnote w:type="continuationSeparator" w:id="0">
+    <w:p>
+      <w:pPr>
+        <w:spacing w:after="0" w:line="240" w:lineRule="auto"/>
+      </w:pPr>
+      <w:r>
+        <w:continuationSeparator/>
+      </w:r>
+    </w:p>
+  </w:endnote>
+</w:endnotes>
+</file>
+
+<file path=word/footnotes.xml><?xml version="1.0" encoding="utf-8"?>
+<w:footnotes xmlns:wpc="http://schemas.microsoft.com/office/word/2010/wordprocessingCanvas" xmlns:cx="http://schemas.microsoft.com/office/drawing/2014/chartex" xmlns:cx1="http://schemas.microsoft.com/office/drawing/2015/9/8/chartex" xmlns:cx2="http://schemas.microsoft.com/office/drawing/2015/10/21/chartex" xmlns:cx3="http://schemas.microsoft.com/office/drawing/2016/5/9/chartex" xmlns:cx4="http://schemas.microsoft.com/office/drawing/2016/5/10/chartex" xmlns:cx5="http://schemas.microsoft.com/office/drawing/2016/5/11/chartex" xmlns:cx6="http://schemas.microsoft.com/office/drawing/2016/5/12/chartex" xmlns:cx7="http://schemas.microsoft.com/office/drawing/2016/5/13/chartex" xmlns:cx8="http://schemas.microsoft.com/office/drawing/2016/5/14/chartex" xmlns:mc="http://schemas.openxmlformats.org/markup-compatibility/2006" xmlns:aink="http://schemas.microsoft.com/office/drawing/2016/ink" xmlns:am3d="http://schemas.microsoft.com/office/drawing/2017/model3d" xmlns:o="urn:schemas-microsoft-com:office:office" xmlns:oel="http://schemas.microsoft.com/office/2019/extlst" xmlns:r="http://schemas.openxmlformats.org/officeDocument/2006/relationships" xmlns:m="http://schemas.openxmlformats.org/officeDocument/2006/math" xmlns:v="urn:schemas-microsoft-com:vml" xmlns:wp14="http://schemas.microsoft.com/office/word/2010/wordprocessingDrawing" xmlns:wp="http://schemas.openxmlformats.org/drawingml/2006/wordprocessingDrawing" xmlns:w10="urn:schemas-microsoft-com:office:word" xmlns:w="http://schemas.openxmlformats.org/wordprocessingml/2006/main" xmlns:w14="http://schemas.microsoft.com/office/word/2010/wordml" xmlns:w15="http://schemas.microsoft.com/office/word/2012/wordml" xmlns:w16cex="http://schemas.microsoft.com/office/word/2018/wordml/cex" xmlns:w16cid="http://schemas.microsoft.com/office/word/2016/wordml/cid" xmlns:w16="http://schemas.microsoft.com/office/word/2018/wordml" xmlns:w16sdtdh="http://schemas.microsoft.com/office/word/2020/wordml/sdtdatahash" xmlns:w16se="http://schemas.microsoft.com/office/word/2015/wordml/symex" xmlns:wpg="http://schemas.microsoft.com/office/word/2010/wordprocessingGroup" xmlns:wpi="http://schemas.microsoft.com/office/word/2010/wordprocessingInk" xmlns:wne="http://schemas.microsoft.com/office/word/2006/wordml" xmlns:wps="http://schemas.microsoft.com/office/word/2010/wordprocessingShape" mc:Ignorable="w14 w15 w16se w16cid w16 w16cex w16sdtdh wp14">
+  <w:footnote w:type="separator" w:id="-1">
+    <w:p>
+      <w:pPr>
+        <w:spacing w:after="0" w:line="240" w:lineRule="auto"/>
+      </w:pPr>
+      <w:r>
+        <w:separator/>
+      </w:r>
+    </w:p>
+  </w:footnote>
+  <w:footnote w:type="continuationSeparator" w:id="0">
+    <w:p>
+      <w:pPr>
+        <w:spacing w:after="0" w:line="240" w:lineRule="auto"/>
+      </w:pPr>
+      <w:r>
+        <w:continuationSeparator/>
+      </w:r>
+    </w:p>
+  </w:footnote>
+</w:footnotes>
 </file>
 
 <file path=word/styles.xml><?xml version="1.0" encoding="utf-8"?>
@@ -2280,6 +4668,50 @@
       <w:spacing w:val="5"/>
     </w:rPr>
   </w:style>
+  <w:style w:type="paragraph" w:styleId="Encabezado">
+    <w:name w:val="header"/>
+    <w:basedOn w:val="Normal"/>
+    <w:link w:val="EncabezadoCar"/>
+    <w:uiPriority w:val="99"/>
+    <w:unhideWhenUsed/>
+    <w:rsid w:val="00724A7C"/>
+    <w:pPr>
+      <w:tabs>
+        <w:tab w:val="center" w:pos="4419"/>
+        <w:tab w:val="right" w:pos="8838"/>
+      </w:tabs>
+      <w:spacing w:after="0" w:line="240" w:lineRule="auto"/>
+    </w:pPr>
+  </w:style>
+  <w:style w:type="character" w:customStyle="1" w:styleId="EncabezadoCar">
+    <w:name w:val="Encabezado Car"/>
+    <w:basedOn w:val="Fuentedeprrafopredeter"/>
+    <w:link w:val="Encabezado"/>
+    <w:uiPriority w:val="99"/>
+    <w:rsid w:val="00724A7C"/>
+  </w:style>
+  <w:style w:type="paragraph" w:styleId="Piedepgina">
+    <w:name w:val="footer"/>
+    <w:basedOn w:val="Normal"/>
+    <w:link w:val="PiedepginaCar"/>
+    <w:uiPriority w:val="99"/>
+    <w:unhideWhenUsed/>
+    <w:rsid w:val="00724A7C"/>
+    <w:pPr>
+      <w:tabs>
+        <w:tab w:val="center" w:pos="4419"/>
+        <w:tab w:val="right" w:pos="8838"/>
+      </w:tabs>
+      <w:spacing w:after="0" w:line="240" w:lineRule="auto"/>
+    </w:pPr>
+  </w:style>
+  <w:style w:type="character" w:customStyle="1" w:styleId="PiedepginaCar">
+    <w:name w:val="Pie de página Car"/>
+    <w:basedOn w:val="Fuentedeprrafopredeter"/>
+    <w:link w:val="Piedepgina"/>
+    <w:uiPriority w:val="99"/>
+    <w:rsid w:val="00724A7C"/>
+  </w:style>
 </w:styles>
 </file>
 

</xml_diff>